<commit_message>
modified properties of qft to fit a more structured model
</commit_message>
<xml_diff>
--- a/Quantum Fourier Transform/QFT Properties.docx
+++ b/Quantum Fourier Transform/QFT Properties.docx
@@ -296,7 +296,7 @@
                 <w:sz w:val="32"/>
                 <w:szCs w:val="32"/>
               </w:rPr>
-              <m:t>2πx</m:t>
+              <m:t>πx</m:t>
             </m:r>
           </m:num>
           <m:den>
@@ -328,7 +328,15 @@
                     <w:sz w:val="32"/>
                     <w:szCs w:val="32"/>
                   </w:rPr>
-                  <m:t>N</m:t>
+                  <m:t>n</m:t>
+                </m:r>
+                <m:r>
+                  <w:rPr>
+                    <w:rFonts w:ascii="Cambria Math" w:eastAsiaTheme="minorEastAsia" w:hAnsi="Cambria Math"/>
+                    <w:sz w:val="32"/>
+                    <w:szCs w:val="32"/>
+                  </w:rPr>
+                  <m:t>-1</m:t>
                 </m:r>
               </m:sup>
             </m:sSup>
@@ -361,7 +369,19 @@
         <w:rPr>
           <w:rFonts w:eastAsiaTheme="minorEastAsia"/>
         </w:rPr>
-        <w:t>’ is the real value in qubits, and N is the position of the qubit (starting from 1)</w:t>
+        <w:t xml:space="preserve">’ is the real value in qubits, and </w:t>
+      </w:r>
+      <w:r>
+        <w:rPr>
+          <w:rFonts w:eastAsiaTheme="minorEastAsia"/>
+        </w:rPr>
+        <w:t>n</w:t>
+      </w:r>
+      <w:r>
+        <w:rPr>
+          <w:rFonts w:eastAsiaTheme="minorEastAsia"/>
+        </w:rPr>
+        <w:t xml:space="preserve"> is the position of the qubit (starting from 1)</w:t>
       </w:r>
     </w:p>
     <w:p>
@@ -436,7 +456,7 @@
                     <w:sz w:val="32"/>
                     <w:szCs w:val="32"/>
                   </w:rPr>
-                  <m:t>2π∙1</m:t>
+                  <m:t>π∙1</m:t>
                 </m:r>
               </m:num>
               <m:den>
@@ -470,6 +490,14 @@
                       </w:rPr>
                       <m:t>1</m:t>
                     </m:r>
+                    <m:r>
+                      <w:rPr>
+                        <w:rFonts w:ascii="Cambria Math" w:eastAsiaTheme="minorEastAsia" w:hAnsi="Cambria Math"/>
+                        <w:sz w:val="32"/>
+                        <w:szCs w:val="32"/>
+                      </w:rPr>
+                      <m:t>-1</m:t>
+                    </m:r>
                   </m:sup>
                 </m:sSup>
               </m:den>
@@ -594,7 +622,7 @@
                     <w:sz w:val="32"/>
                     <w:szCs w:val="32"/>
                   </w:rPr>
-                  <m:t>2π∙1</m:t>
+                  <m:t>π∙1</m:t>
                 </m:r>
               </m:num>
               <m:den>
@@ -628,6 +656,14 @@
                       </w:rPr>
                       <m:t>2</m:t>
                     </m:r>
+                    <m:r>
+                      <w:rPr>
+                        <w:rFonts w:ascii="Cambria Math" w:eastAsiaTheme="minorEastAsia" w:hAnsi="Cambria Math"/>
+                        <w:sz w:val="32"/>
+                        <w:szCs w:val="32"/>
+                      </w:rPr>
+                      <m:t>-1</m:t>
+                    </m:r>
                   </m:sup>
                 </m:sSup>
               </m:den>
@@ -736,7 +772,7 @@
                     <w:sz w:val="32"/>
                     <w:szCs w:val="32"/>
                   </w:rPr>
-                  <m:t>2π∙1</m:t>
+                  <m:t>π∙1</m:t>
                 </m:r>
               </m:num>
               <m:den>
@@ -770,6 +806,14 @@
                       </w:rPr>
                       <m:t>3</m:t>
                     </m:r>
+                    <m:r>
+                      <w:rPr>
+                        <w:rFonts w:ascii="Cambria Math" w:eastAsiaTheme="minorEastAsia" w:hAnsi="Cambria Math"/>
+                        <w:sz w:val="32"/>
+                        <w:szCs w:val="32"/>
+                      </w:rPr>
+                      <m:t>-1</m:t>
+                    </m:r>
                   </m:sup>
                 </m:sSup>
               </m:den>
@@ -894,7 +938,7 @@
                     <w:sz w:val="32"/>
                     <w:szCs w:val="32"/>
                   </w:rPr>
-                  <m:t>2π∙1</m:t>
+                  <m:t>π∙1</m:t>
                 </m:r>
               </m:num>
               <m:den>
@@ -928,6 +972,14 @@
                       </w:rPr>
                       <m:t>4</m:t>
                     </m:r>
+                    <m:r>
+                      <w:rPr>
+                        <w:rFonts w:ascii="Cambria Math" w:eastAsiaTheme="minorEastAsia" w:hAnsi="Cambria Math"/>
+                        <w:sz w:val="32"/>
+                        <w:szCs w:val="32"/>
+                      </w:rPr>
+                      <m:t>-1</m:t>
+                    </m:r>
                   </m:sup>
                 </m:sSup>
               </m:den>
@@ -1035,6 +1087,1493 @@
           <w:vertAlign w:val="superscript"/>
         </w:rPr>
       </w:pPr>
+      <m:oMath>
+        <m:d>
+          <m:dPr>
+            <m:ctrlPr>
+              <w:rPr>
+                <w:rFonts w:ascii="Cambria Math" w:eastAsiaTheme="minorEastAsia" w:hAnsi="Cambria Math"/>
+                <w:i/>
+                <w:sz w:val="32"/>
+                <w:szCs w:val="32"/>
+              </w:rPr>
+            </m:ctrlPr>
+          </m:dPr>
+          <m:e>
+            <m:f>
+              <m:fPr>
+                <m:ctrlPr>
+                  <w:rPr>
+                    <w:rFonts w:ascii="Cambria Math" w:eastAsiaTheme="minorEastAsia" w:hAnsi="Cambria Math"/>
+                    <w:i/>
+                    <w:sz w:val="32"/>
+                    <w:szCs w:val="32"/>
+                  </w:rPr>
+                </m:ctrlPr>
+              </m:fPr>
+              <m:num>
+                <m:r>
+                  <w:rPr>
+                    <w:rFonts w:ascii="Cambria Math" w:eastAsiaTheme="minorEastAsia" w:hAnsi="Cambria Math"/>
+                    <w:sz w:val="32"/>
+                    <w:szCs w:val="32"/>
+                  </w:rPr>
+                  <m:t>π</m:t>
+                </m:r>
+              </m:num>
+              <m:den>
+                <m:sSup>
+                  <m:sSupPr>
+                    <m:ctrlPr>
+                      <w:rPr>
+                        <w:rFonts w:ascii="Cambria Math" w:eastAsiaTheme="minorEastAsia" w:hAnsi="Cambria Math"/>
+                        <w:i/>
+                        <w:sz w:val="32"/>
+                        <w:szCs w:val="32"/>
+                      </w:rPr>
+                    </m:ctrlPr>
+                  </m:sSupPr>
+                  <m:e>
+                    <m:r>
+                      <w:rPr>
+                        <w:rFonts w:ascii="Cambria Math" w:eastAsiaTheme="minorEastAsia" w:hAnsi="Cambria Math"/>
+                        <w:sz w:val="32"/>
+                        <w:szCs w:val="32"/>
+                      </w:rPr>
+                      <m:t>2</m:t>
+                    </m:r>
+                  </m:e>
+                  <m:sup>
+                    <m:r>
+                      <w:rPr>
+                        <w:rFonts w:ascii="Cambria Math" w:eastAsiaTheme="minorEastAsia" w:hAnsi="Cambria Math"/>
+                        <w:sz w:val="32"/>
+                        <w:szCs w:val="32"/>
+                      </w:rPr>
+                      <m:t>n</m:t>
+                    </m:r>
+                    <m:r>
+                      <w:rPr>
+                        <w:rFonts w:ascii="Cambria Math" w:eastAsiaTheme="minorEastAsia" w:hAnsi="Cambria Math"/>
+                        <w:sz w:val="32"/>
+                        <w:szCs w:val="32"/>
+                      </w:rPr>
+                      <m:t>-1</m:t>
+                    </m:r>
+                  </m:sup>
+                </m:sSup>
+              </m:den>
+            </m:f>
+            <m:r>
+              <m:rPr>
+                <m:sty m:val="p"/>
+              </m:rPr>
+              <w:rPr>
+                <w:rFonts w:ascii="Cambria Math" w:eastAsiaTheme="minorEastAsia" w:hAnsi="Cambria Math"/>
+              </w:rPr>
+              <m:t xml:space="preserve"> </m:t>
+            </m:r>
+          </m:e>
+        </m:d>
+      </m:oMath>
+      <w:r>
+        <w:rPr>
+          <w:rFonts w:ascii="Arial" w:hAnsi="Arial" w:cs="Arial"/>
+          <w:b/>
+          <w:bCs/>
+          <w:color w:val="202124"/>
+          <w:sz w:val="21"/>
+          <w:szCs w:val="21"/>
+          <w:shd w:val="clear" w:color="auto" w:fill="FFFFFF"/>
+          <w:vertAlign w:val="superscript"/>
+        </w:rPr>
+        <w:t xml:space="preserve">c </w:t>
+      </w:r>
+    </w:p>
+    <w:p>
+      <w:pPr>
+        <w:ind w:firstLine="408"/>
+        <w:rPr>
+          <w:rFonts w:eastAsiaTheme="minorEastAsia"/>
+        </w:rPr>
+      </w:pPr>
+      <w:r>
+        <w:rPr>
+          <w:rFonts w:ascii="Arial" w:hAnsi="Arial" w:cs="Arial"/>
+          <w:color w:val="202124"/>
+          <w:shd w:val="clear" w:color="auto" w:fill="FFFFFF"/>
+        </w:rPr>
+        <w:t>4.</w:t>
+      </w:r>
+      <w:r>
+        <w:rPr>
+          <w:rFonts w:ascii="Arial" w:hAnsi="Arial" w:cs="Arial"/>
+          <w:color w:val="202124"/>
+          <w:shd w:val="clear" w:color="auto" w:fill="FFFFFF"/>
+        </w:rPr>
+        <w:t xml:space="preserve">The LSB qubit will always be less than </w:t>
+      </w:r>
+      <m:oMath>
+        <m:sSup>
+          <m:sSupPr>
+            <m:ctrlPr>
+              <w:rPr>
+                <w:rFonts w:ascii="Cambria Math" w:hAnsi="Cambria Math" w:cs="Arial"/>
+                <w:b/>
+                <w:bCs/>
+                <w:color w:val="202124"/>
+                <w:sz w:val="21"/>
+                <w:szCs w:val="21"/>
+                <w:shd w:val="clear" w:color="auto" w:fill="FFFFFF"/>
+                <w:vertAlign w:val="superscript"/>
+              </w:rPr>
+            </m:ctrlPr>
+          </m:sSupPr>
+          <m:e>
+            <m:r>
+              <w:rPr>
+                <w:rFonts w:ascii="Cambria Math" w:hAnsi="Cambria Math" w:cs="Arial"/>
+                <w:color w:val="202124"/>
+                <w:shd w:val="clear" w:color="auto" w:fill="FFFFFF"/>
+              </w:rPr>
+              <m:t>2π</m:t>
+            </m:r>
+          </m:e>
+          <m:sup>
+            <m:r>
+              <m:rPr>
+                <m:sty m:val="b"/>
+              </m:rPr>
+              <w:rPr>
+                <w:rFonts w:ascii="Cambria Math" w:hAnsi="Cambria Math" w:cs="Arial"/>
+                <w:color w:val="202124"/>
+                <w:sz w:val="21"/>
+                <w:szCs w:val="21"/>
+                <w:shd w:val="clear" w:color="auto" w:fill="FFFFFF"/>
+                <w:vertAlign w:val="superscript"/>
+              </w:rPr>
+              <m:t>c</m:t>
+            </m:r>
+          </m:sup>
+        </m:sSup>
+      </m:oMath>
+      <w:r>
+        <w:rPr>
+          <w:rFonts w:ascii="Arial" w:hAnsi="Arial" w:cs="Arial"/>
+          <w:b/>
+          <w:bCs/>
+          <w:color w:val="202124"/>
+          <w:sz w:val="21"/>
+          <w:szCs w:val="21"/>
+          <w:shd w:val="clear" w:color="auto" w:fill="FFFFFF"/>
+          <w:vertAlign w:val="superscript"/>
+        </w:rPr>
+        <w:t xml:space="preserve"> </w:t>
+      </w:r>
+    </w:p>
+    <w:p>
+      <w:pPr>
+        <w:rPr>
+          <w:rFonts w:eastAsiaTheme="minorEastAsia"/>
+          <w:b/>
+          <w:bCs/>
+          <w:sz w:val="28"/>
+          <w:szCs w:val="28"/>
+        </w:rPr>
+      </w:pPr>
+      <w:r>
+        <w:rPr>
+          <w:rFonts w:eastAsiaTheme="minorEastAsia"/>
+          <w:b/>
+          <w:bCs/>
+          <w:sz w:val="28"/>
+          <w:szCs w:val="28"/>
+        </w:rPr>
+        <w:t>Properties (new):</w:t>
+      </w:r>
+    </w:p>
+    <w:p>
+      <w:pPr>
+        <w:ind w:firstLine="408"/>
+        <w:rPr>
+          <w:rFonts w:eastAsiaTheme="minorEastAsia"/>
+        </w:rPr>
+      </w:pPr>
+      <w:r>
+        <w:rPr>
+          <w:rFonts w:eastAsiaTheme="minorEastAsia"/>
+        </w:rPr>
+        <w:t>1.</w:t>
+      </w:r>
+    </w:p>
+    <w:p>
+      <w:pPr>
+        <w:pStyle w:val="ListParagraph"/>
+        <w:ind w:left="768"/>
+        <w:rPr>
+          <w:rFonts w:eastAsiaTheme="minorEastAsia"/>
+        </w:rPr>
+      </w:pPr>
+      <w:r>
+        <w:rPr>
+          <w:rFonts w:eastAsiaTheme="minorEastAsia"/>
+        </w:rPr>
+        <w:t xml:space="preserve">Precondition: </w:t>
+      </w:r>
+    </w:p>
+    <w:p>
+      <w:pPr>
+        <w:pStyle w:val="ListParagraph"/>
+        <w:ind w:left="768" w:firstLine="672"/>
+        <w:rPr>
+          <w:rFonts w:eastAsiaTheme="minorEastAsia"/>
+        </w:rPr>
+      </w:pPr>
+      <w:r>
+        <w:rPr>
+          <w:rFonts w:eastAsiaTheme="minorEastAsia"/>
+        </w:rPr>
+        <w:t>Vector of qubits x0 …. xn-1</w:t>
+      </w:r>
+      <w:r>
+        <w:rPr>
+          <w:rFonts w:eastAsiaTheme="minorEastAsia"/>
+        </w:rPr>
+        <w:t xml:space="preserve"> </w:t>
+      </w:r>
+    </w:p>
+    <w:p>
+      <w:pPr>
+        <w:pStyle w:val="ListParagraph"/>
+        <w:ind w:left="768"/>
+        <w:rPr>
+          <w:rFonts w:eastAsiaTheme="minorEastAsia"/>
+        </w:rPr>
+      </w:pPr>
+      <w:r>
+        <w:rPr>
+          <w:rFonts w:eastAsiaTheme="minorEastAsia"/>
+        </w:rPr>
+        <w:t xml:space="preserve">Operation: </w:t>
+      </w:r>
+    </w:p>
+    <w:p>
+      <w:pPr>
+        <w:pStyle w:val="ListParagraph"/>
+        <w:ind w:left="768" w:firstLine="672"/>
+        <w:rPr>
+          <w:rFonts w:eastAsiaTheme="minorEastAsia"/>
+        </w:rPr>
+      </w:pPr>
+      <w:proofErr w:type="spellStart"/>
+      <w:r>
+        <w:rPr>
+          <w:rFonts w:eastAsiaTheme="minorEastAsia"/>
+        </w:rPr>
+        <w:t>InvQFT</w:t>
+      </w:r>
+      <w:proofErr w:type="spellEnd"/>
+      <w:r>
+        <w:rPr>
+          <w:rFonts w:eastAsiaTheme="minorEastAsia"/>
+        </w:rPr>
+        <w:t>(QFT(x0, ..., xn-1))</w:t>
+      </w:r>
+    </w:p>
+    <w:p>
+      <w:pPr>
+        <w:pStyle w:val="ListParagraph"/>
+        <w:ind w:left="768"/>
+        <w:rPr>
+          <w:rFonts w:eastAsiaTheme="minorEastAsia"/>
+        </w:rPr>
+      </w:pPr>
+      <w:r>
+        <w:rPr>
+          <w:rFonts w:eastAsiaTheme="minorEastAsia"/>
+        </w:rPr>
+        <w:t xml:space="preserve">Output: </w:t>
+      </w:r>
+    </w:p>
+    <w:p>
+      <w:pPr>
+        <w:pStyle w:val="ListParagraph"/>
+        <w:ind w:left="768" w:firstLine="672"/>
+        <w:rPr>
+          <w:rFonts w:eastAsiaTheme="minorEastAsia"/>
+        </w:rPr>
+      </w:pPr>
+      <w:proofErr w:type="spellStart"/>
+      <w:r>
+        <w:rPr>
+          <w:rFonts w:eastAsiaTheme="minorEastAsia"/>
+        </w:rPr>
+        <w:t>assertEqual</w:t>
+      </w:r>
+      <w:proofErr w:type="spellEnd"/>
+      <w:r>
+        <w:rPr>
+          <w:rFonts w:eastAsiaTheme="minorEastAsia"/>
+        </w:rPr>
+        <w:t>((x0, ..., xn-1), (x'0, ...., x'n-1)</w:t>
+      </w:r>
+    </w:p>
+    <w:p>
+      <w:pPr>
+        <w:ind w:firstLine="408"/>
+        <w:rPr>
+          <w:rFonts w:eastAsiaTheme="minorEastAsia"/>
+        </w:rPr>
+      </w:pPr>
+    </w:p>
+    <w:p>
+      <w:pPr>
+        <w:ind w:firstLine="408"/>
+        <w:rPr>
+          <w:rFonts w:eastAsiaTheme="minorEastAsia"/>
+        </w:rPr>
+      </w:pPr>
+    </w:p>
+    <w:p>
+      <w:pPr>
+        <w:ind w:firstLine="408"/>
+        <w:rPr>
+          <w:rFonts w:eastAsiaTheme="minorEastAsia"/>
+        </w:rPr>
+      </w:pPr>
+    </w:p>
+    <w:p>
+      <w:pPr>
+        <w:rPr>
+          <w:rFonts w:eastAsiaTheme="minorEastAsia"/>
+        </w:rPr>
+      </w:pPr>
+    </w:p>
+    <w:p>
+      <w:pPr>
+        <w:spacing w:before="240"/>
+        <w:rPr>
+          <w:rFonts w:eastAsiaTheme="minorEastAsia"/>
+          <w:vertAlign w:val="subscript"/>
+        </w:rPr>
+      </w:pPr>
+      <w:r>
+        <w:rPr>
+          <w:rFonts w:eastAsiaTheme="minorEastAsia"/>
+        </w:rPr>
+        <w:lastRenderedPageBreak/>
+        <w:t xml:space="preserve">         </w:t>
+      </w:r>
+      <w:r>
+        <w:rPr>
+          <w:rFonts w:eastAsiaTheme="minorEastAsia"/>
+        </w:rPr>
+        <w:t>2.</w:t>
+      </w:r>
+    </w:p>
+    <w:p>
+      <w:pPr>
+        <w:pStyle w:val="ListParagraph"/>
+        <w:ind w:left="768"/>
+        <w:rPr>
+          <w:rFonts w:eastAsiaTheme="minorEastAsia"/>
+        </w:rPr>
+      </w:pPr>
+      <w:r>
+        <w:rPr>
+          <w:rFonts w:eastAsiaTheme="minorEastAsia"/>
+        </w:rPr>
+        <w:t xml:space="preserve">Precondition: </w:t>
+      </w:r>
+    </w:p>
+    <w:p>
+      <w:pPr>
+        <w:ind w:left="720" w:firstLine="720"/>
+        <w:rPr>
+          <w:rFonts w:eastAsiaTheme="minorEastAsia"/>
+        </w:rPr>
+      </w:pPr>
+      <w:r>
+        <w:rPr>
+          <w:rFonts w:eastAsiaTheme="minorEastAsia"/>
+        </w:rPr>
+        <w:t>Vector of qubits x0 … xN-1</w:t>
+      </w:r>
+      <w:r>
+        <w:rPr>
+          <w:rFonts w:eastAsiaTheme="minorEastAsia"/>
+        </w:rPr>
+        <w:t xml:space="preserve"> </w:t>
+      </w:r>
+      <w:r>
+        <w:rPr>
+          <w:rFonts w:eastAsiaTheme="minorEastAsia"/>
+        </w:rPr>
+        <w:t xml:space="preserve">such that </w:t>
+      </w:r>
+      <w:r>
+        <w:rPr>
+          <w:rFonts w:ascii="Segoe UI" w:hAnsi="Segoe UI" w:cs="Segoe UI"/>
+          <w:color w:val="FFFFFF"/>
+          <w:sz w:val="21"/>
+          <w:szCs w:val="21"/>
+          <w:shd w:val="clear" w:color="auto" w:fill="292929"/>
+        </w:rPr>
+        <w:t>\</w:t>
+      </w:r>
+      <w:proofErr w:type="spellStart"/>
+      <w:r>
+        <w:rPr>
+          <w:rFonts w:ascii="Segoe UI" w:hAnsi="Segoe UI" w:cs="Segoe UI"/>
+          <w:color w:val="FFFFFF"/>
+          <w:sz w:val="21"/>
+          <w:szCs w:val="21"/>
+          <w:shd w:val="clear" w:color="auto" w:fill="292929"/>
+        </w:rPr>
+        <w:t>forall</w:t>
+      </w:r>
+      <w:proofErr w:type="spellEnd"/>
+      <w:r>
+        <w:rPr>
+          <w:rFonts w:ascii="Segoe UI" w:hAnsi="Segoe UI" w:cs="Segoe UI"/>
+          <w:color w:val="FFFFFF"/>
+          <w:sz w:val="21"/>
+          <w:szCs w:val="21"/>
+          <w:shd w:val="clear" w:color="auto" w:fill="292929"/>
+        </w:rPr>
+        <w:t xml:space="preserve"> </w:t>
+      </w:r>
+      <w:proofErr w:type="spellStart"/>
+      <w:r>
+        <w:rPr>
+          <w:rFonts w:ascii="Segoe UI" w:hAnsi="Segoe UI" w:cs="Segoe UI"/>
+          <w:color w:val="FFFFFF"/>
+          <w:sz w:val="21"/>
+          <w:szCs w:val="21"/>
+          <w:shd w:val="clear" w:color="auto" w:fill="292929"/>
+        </w:rPr>
+        <w:t>i</w:t>
+      </w:r>
+      <w:proofErr w:type="spellEnd"/>
+      <w:r>
+        <w:rPr>
+          <w:rFonts w:ascii="Segoe UI" w:hAnsi="Segoe UI" w:cs="Segoe UI"/>
+          <w:color w:val="FFFFFF"/>
+          <w:sz w:val="21"/>
+          <w:szCs w:val="21"/>
+          <w:shd w:val="clear" w:color="auto" w:fill="292929"/>
+        </w:rPr>
+        <w:t xml:space="preserve"> : 0 &lt;= </w:t>
+      </w:r>
+      <w:proofErr w:type="spellStart"/>
+      <w:r>
+        <w:rPr>
+          <w:rFonts w:ascii="Segoe UI" w:hAnsi="Segoe UI" w:cs="Segoe UI"/>
+          <w:color w:val="FFFFFF"/>
+          <w:sz w:val="21"/>
+          <w:szCs w:val="21"/>
+          <w:shd w:val="clear" w:color="auto" w:fill="292929"/>
+        </w:rPr>
+        <w:t>i</w:t>
+      </w:r>
+      <w:proofErr w:type="spellEnd"/>
+      <w:r>
+        <w:rPr>
+          <w:rFonts w:ascii="Segoe UI" w:hAnsi="Segoe UI" w:cs="Segoe UI"/>
+          <w:color w:val="FFFFFF"/>
+          <w:sz w:val="21"/>
+          <w:szCs w:val="21"/>
+          <w:shd w:val="clear" w:color="auto" w:fill="292929"/>
+        </w:rPr>
+        <w:t xml:space="preserve"> &lt; n . </w:t>
+      </w:r>
+      <w:proofErr w:type="spellStart"/>
+      <w:r>
+        <w:rPr>
+          <w:rFonts w:ascii="Segoe UI" w:hAnsi="Segoe UI" w:cs="Segoe UI"/>
+          <w:color w:val="FFFFFF"/>
+          <w:sz w:val="21"/>
+          <w:szCs w:val="21"/>
+          <w:shd w:val="clear" w:color="auto" w:fill="292929"/>
+        </w:rPr>
+        <w:t>x_i</w:t>
+      </w:r>
+      <w:proofErr w:type="spellEnd"/>
+      <w:r>
+        <w:rPr>
+          <w:rFonts w:ascii="Segoe UI" w:hAnsi="Segoe UI" w:cs="Segoe UI"/>
+          <w:color w:val="FFFFFF"/>
+          <w:sz w:val="21"/>
+          <w:szCs w:val="21"/>
+          <w:shd w:val="clear" w:color="auto" w:fill="292929"/>
+        </w:rPr>
+        <w:t xml:space="preserve"> = |0&gt; or </w:t>
+      </w:r>
+      <w:proofErr w:type="spellStart"/>
+      <w:r>
+        <w:rPr>
+          <w:rFonts w:ascii="Segoe UI" w:hAnsi="Segoe UI" w:cs="Segoe UI"/>
+          <w:color w:val="FFFFFF"/>
+          <w:sz w:val="21"/>
+          <w:szCs w:val="21"/>
+          <w:shd w:val="clear" w:color="auto" w:fill="292929"/>
+        </w:rPr>
+        <w:t>x_i</w:t>
+      </w:r>
+      <w:proofErr w:type="spellEnd"/>
+      <w:r>
+        <w:rPr>
+          <w:rFonts w:ascii="Segoe UI" w:hAnsi="Segoe UI" w:cs="Segoe UI"/>
+          <w:color w:val="FFFFFF"/>
+          <w:sz w:val="21"/>
+          <w:szCs w:val="21"/>
+          <w:shd w:val="clear" w:color="auto" w:fill="292929"/>
+        </w:rPr>
+        <w:t xml:space="preserve"> = |1&gt;</w:t>
+      </w:r>
+    </w:p>
+    <w:p>
+      <w:pPr>
+        <w:ind w:left="720" w:firstLine="720"/>
+        <w:rPr>
+          <w:rFonts w:eastAsiaTheme="minorEastAsia"/>
+        </w:rPr>
+      </w:pPr>
+      <w:r>
+        <w:rPr>
+          <w:rFonts w:eastAsiaTheme="minorEastAsia"/>
+        </w:rPr>
+        <w:t>Where binary total of x0 … xN-1 = T</w:t>
+      </w:r>
+    </w:p>
+    <w:p>
+      <w:pPr>
+        <w:pStyle w:val="ListParagraph"/>
+        <w:ind w:left="768"/>
+        <w:rPr>
+          <w:rFonts w:eastAsiaTheme="minorEastAsia"/>
+        </w:rPr>
+      </w:pPr>
+      <w:r>
+        <w:rPr>
+          <w:rFonts w:eastAsiaTheme="minorEastAsia"/>
+        </w:rPr>
+        <w:t xml:space="preserve">Operation: </w:t>
+      </w:r>
+    </w:p>
+    <w:p>
+      <w:pPr>
+        <w:pStyle w:val="ListParagraph"/>
+        <w:ind w:left="768" w:firstLine="672"/>
+        <w:rPr>
+          <w:rFonts w:eastAsiaTheme="minorEastAsia"/>
+        </w:rPr>
+      </w:pPr>
+      <w:r>
+        <w:rPr>
+          <w:rFonts w:eastAsiaTheme="minorEastAsia"/>
+        </w:rPr>
+        <w:t>QFT(x0, ..., x</w:t>
+      </w:r>
+      <w:r>
+        <w:rPr>
+          <w:rFonts w:eastAsiaTheme="minorEastAsia"/>
+        </w:rPr>
+        <w:t>N</w:t>
+      </w:r>
+      <w:r>
+        <w:rPr>
+          <w:rFonts w:eastAsiaTheme="minorEastAsia"/>
+        </w:rPr>
+        <w:t>-1)</w:t>
+      </w:r>
+      <w:r>
+        <w:rPr>
+          <w:rFonts w:eastAsiaTheme="minorEastAsia"/>
+        </w:rPr>
+        <w:t xml:space="preserve"> </w:t>
+      </w:r>
+    </w:p>
+    <w:p>
+      <w:pPr>
+        <w:pStyle w:val="ListParagraph"/>
+        <w:ind w:left="768"/>
+        <w:rPr>
+          <w:rFonts w:eastAsiaTheme="minorEastAsia"/>
+        </w:rPr>
+      </w:pPr>
+      <w:r>
+        <w:rPr>
+          <w:rFonts w:eastAsiaTheme="minorEastAsia"/>
+        </w:rPr>
+        <w:t>Output:</w:t>
+      </w:r>
+    </w:p>
+    <w:p>
+      <w:pPr>
+        <w:ind w:left="408"/>
+        <w:rPr>
+          <w:rFonts w:eastAsiaTheme="minorEastAsia"/>
+        </w:rPr>
+      </w:pPr>
+      <w:r>
+        <w:rPr>
+          <w:rFonts w:eastAsiaTheme="minorEastAsia"/>
+        </w:rPr>
+        <w:t xml:space="preserve">   </w:t>
+      </w:r>
+      <w:r>
+        <w:rPr>
+          <w:rFonts w:eastAsiaTheme="minorEastAsia"/>
+        </w:rPr>
+        <w:tab/>
+      </w:r>
+      <w:r>
+        <w:rPr>
+          <w:rFonts w:eastAsiaTheme="minorEastAsia"/>
+        </w:rPr>
+        <w:tab/>
+      </w:r>
+      <w:proofErr w:type="spellStart"/>
+      <w:r>
+        <w:rPr>
+          <w:rFonts w:eastAsiaTheme="minorEastAsia"/>
+        </w:rPr>
+        <w:t>asser</w:t>
+      </w:r>
+      <w:r>
+        <w:rPr>
+          <w:rFonts w:eastAsiaTheme="minorEastAsia"/>
+        </w:rPr>
+        <w:t>tPhase</w:t>
+      </w:r>
+      <w:proofErr w:type="spellEnd"/>
+      <w:r>
+        <w:rPr>
+          <w:rFonts w:eastAsiaTheme="minorEastAsia"/>
+        </w:rPr>
+        <w:t>(</w:t>
+      </w:r>
+      <w:r>
+        <w:rPr>
+          <w:rFonts w:eastAsiaTheme="minorEastAsia"/>
+        </w:rPr>
+        <w:t>(</w:t>
+      </w:r>
+      <w:r>
+        <w:rPr>
+          <w:rFonts w:eastAsiaTheme="minorEastAsia"/>
+        </w:rPr>
+        <w:t>x</w:t>
+      </w:r>
+      <w:proofErr w:type="gramStart"/>
+      <w:r>
+        <w:rPr>
+          <w:rFonts w:eastAsiaTheme="minorEastAsia"/>
+        </w:rPr>
+        <w:t>0</w:t>
+      </w:r>
+      <w:r>
+        <w:rPr>
+          <w:rFonts w:eastAsiaTheme="minorEastAsia"/>
+        </w:rPr>
+        <w:t>,…</w:t>
+      </w:r>
+      <w:proofErr w:type="gramEnd"/>
+      <w:r>
+        <w:rPr>
+          <w:rFonts w:eastAsiaTheme="minorEastAsia"/>
+        </w:rPr>
+        <w:t>, xN-1)</w:t>
+      </w:r>
+      <w:r>
+        <w:rPr>
+          <w:rFonts w:eastAsiaTheme="minorEastAsia"/>
+        </w:rPr>
+        <w:t xml:space="preserve">, </w:t>
+      </w:r>
+      <w:r>
+        <w:rPr>
+          <w:rFonts w:eastAsiaTheme="minorEastAsia"/>
+        </w:rPr>
+        <w:t>(</w:t>
+      </w:r>
+      <m:oMath>
+        <m:d>
+          <m:dPr>
+            <m:ctrlPr>
+              <w:rPr>
+                <w:rFonts w:ascii="Cambria Math" w:eastAsiaTheme="minorEastAsia" w:hAnsi="Cambria Math"/>
+                <w:i/>
+                <w:sz w:val="32"/>
+                <w:szCs w:val="32"/>
+              </w:rPr>
+            </m:ctrlPr>
+          </m:dPr>
+          <m:e>
+            <m:f>
+              <m:fPr>
+                <m:ctrlPr>
+                  <w:rPr>
+                    <w:rFonts w:ascii="Cambria Math" w:eastAsiaTheme="minorEastAsia" w:hAnsi="Cambria Math"/>
+                    <w:i/>
+                    <w:sz w:val="32"/>
+                    <w:szCs w:val="32"/>
+                  </w:rPr>
+                </m:ctrlPr>
+              </m:fPr>
+              <m:num>
+                <m:r>
+                  <w:rPr>
+                    <w:rFonts w:ascii="Cambria Math" w:eastAsiaTheme="minorEastAsia" w:hAnsi="Cambria Math"/>
+                    <w:sz w:val="32"/>
+                    <w:szCs w:val="32"/>
+                  </w:rPr>
+                  <m:t>πT</m:t>
+                </m:r>
+              </m:num>
+              <m:den>
+                <m:sSup>
+                  <m:sSupPr>
+                    <m:ctrlPr>
+                      <w:rPr>
+                        <w:rFonts w:ascii="Cambria Math" w:eastAsiaTheme="minorEastAsia" w:hAnsi="Cambria Math"/>
+                        <w:i/>
+                        <w:sz w:val="32"/>
+                        <w:szCs w:val="32"/>
+                      </w:rPr>
+                    </m:ctrlPr>
+                  </m:sSupPr>
+                  <m:e>
+                    <m:r>
+                      <w:rPr>
+                        <w:rFonts w:ascii="Cambria Math" w:eastAsiaTheme="minorEastAsia" w:hAnsi="Cambria Math"/>
+                        <w:sz w:val="32"/>
+                        <w:szCs w:val="32"/>
+                      </w:rPr>
+                      <m:t>2</m:t>
+                    </m:r>
+                  </m:e>
+                  <m:sup>
+                    <m:r>
+                      <w:rPr>
+                        <w:rFonts w:ascii="Cambria Math" w:eastAsiaTheme="minorEastAsia" w:hAnsi="Cambria Math"/>
+                        <w:sz w:val="32"/>
+                        <w:szCs w:val="32"/>
+                      </w:rPr>
+                      <m:t>0</m:t>
+                    </m:r>
+                  </m:sup>
+                </m:sSup>
+              </m:den>
+            </m:f>
+            <m:r>
+              <m:rPr>
+                <m:sty m:val="p"/>
+              </m:rPr>
+              <w:rPr>
+                <w:rFonts w:ascii="Cambria Math" w:eastAsiaTheme="minorEastAsia" w:hAnsi="Cambria Math"/>
+              </w:rPr>
+              <m:t xml:space="preserve"> </m:t>
+            </m:r>
+          </m:e>
+        </m:d>
+      </m:oMath>
+      <w:r>
+        <w:rPr>
+          <w:rFonts w:ascii="Arial" w:hAnsi="Arial" w:cs="Arial"/>
+          <w:b/>
+          <w:bCs/>
+          <w:color w:val="202124"/>
+          <w:sz w:val="21"/>
+          <w:szCs w:val="21"/>
+          <w:shd w:val="clear" w:color="auto" w:fill="FFFFFF"/>
+          <w:vertAlign w:val="superscript"/>
+        </w:rPr>
+        <w:t>c</w:t>
+      </w:r>
+      <w:r>
+        <w:rPr>
+          <w:rFonts w:eastAsiaTheme="minorEastAsia"/>
+        </w:rPr>
+        <w:t xml:space="preserve"> ,…, </w:t>
+      </w:r>
+      <m:oMath>
+        <m:d>
+          <m:dPr>
+            <m:ctrlPr>
+              <w:rPr>
+                <w:rFonts w:ascii="Cambria Math" w:eastAsiaTheme="minorEastAsia" w:hAnsi="Cambria Math"/>
+                <w:i/>
+                <w:sz w:val="32"/>
+                <w:szCs w:val="32"/>
+              </w:rPr>
+            </m:ctrlPr>
+          </m:dPr>
+          <m:e>
+            <m:f>
+              <m:fPr>
+                <m:ctrlPr>
+                  <w:rPr>
+                    <w:rFonts w:ascii="Cambria Math" w:eastAsiaTheme="minorEastAsia" w:hAnsi="Cambria Math"/>
+                    <w:i/>
+                    <w:sz w:val="32"/>
+                    <w:szCs w:val="32"/>
+                  </w:rPr>
+                </m:ctrlPr>
+              </m:fPr>
+              <m:num>
+                <m:r>
+                  <w:rPr>
+                    <w:rFonts w:ascii="Cambria Math" w:eastAsiaTheme="minorEastAsia" w:hAnsi="Cambria Math"/>
+                    <w:sz w:val="32"/>
+                    <w:szCs w:val="32"/>
+                  </w:rPr>
+                  <m:t>πT</m:t>
+                </m:r>
+              </m:num>
+              <m:den>
+                <m:sSup>
+                  <m:sSupPr>
+                    <m:ctrlPr>
+                      <w:rPr>
+                        <w:rFonts w:ascii="Cambria Math" w:eastAsiaTheme="minorEastAsia" w:hAnsi="Cambria Math"/>
+                        <w:i/>
+                        <w:sz w:val="32"/>
+                        <w:szCs w:val="32"/>
+                      </w:rPr>
+                    </m:ctrlPr>
+                  </m:sSupPr>
+                  <m:e>
+                    <m:r>
+                      <w:rPr>
+                        <w:rFonts w:ascii="Cambria Math" w:eastAsiaTheme="minorEastAsia" w:hAnsi="Cambria Math"/>
+                        <w:sz w:val="32"/>
+                        <w:szCs w:val="32"/>
+                      </w:rPr>
+                      <m:t>2</m:t>
+                    </m:r>
+                  </m:e>
+                  <m:sup>
+                    <m:r>
+                      <w:rPr>
+                        <w:rFonts w:ascii="Cambria Math" w:eastAsiaTheme="minorEastAsia" w:hAnsi="Cambria Math"/>
+                        <w:sz w:val="32"/>
+                        <w:szCs w:val="32"/>
+                      </w:rPr>
+                      <m:t>N-1</m:t>
+                    </m:r>
+                  </m:sup>
+                </m:sSup>
+              </m:den>
+            </m:f>
+            <m:r>
+              <m:rPr>
+                <m:sty m:val="p"/>
+              </m:rPr>
+              <w:rPr>
+                <w:rFonts w:ascii="Cambria Math" w:eastAsiaTheme="minorEastAsia" w:hAnsi="Cambria Math"/>
+              </w:rPr>
+              <m:t xml:space="preserve"> </m:t>
+            </m:r>
+          </m:e>
+        </m:d>
+      </m:oMath>
+      <w:r>
+        <w:rPr>
+          <w:rFonts w:ascii="Arial" w:hAnsi="Arial" w:cs="Arial"/>
+          <w:b/>
+          <w:bCs/>
+          <w:color w:val="202124"/>
+          <w:sz w:val="21"/>
+          <w:szCs w:val="21"/>
+          <w:shd w:val="clear" w:color="auto" w:fill="FFFFFF"/>
+          <w:vertAlign w:val="superscript"/>
+        </w:rPr>
+        <w:t>c</w:t>
+      </w:r>
+      <w:r>
+        <w:rPr>
+          <w:rFonts w:eastAsiaTheme="minorEastAsia"/>
+        </w:rPr>
+        <w:t>)</w:t>
+      </w:r>
+    </w:p>
+    <w:p>
+      <w:pPr>
+        <w:ind w:firstLine="408"/>
+        <w:rPr>
+          <w:rFonts w:eastAsiaTheme="minorEastAsia"/>
+        </w:rPr>
+      </w:pPr>
+      <w:r>
+        <w:rPr>
+          <w:rFonts w:eastAsiaTheme="minorEastAsia"/>
+        </w:rPr>
+        <w:t>3.</w:t>
+      </w:r>
+    </w:p>
+    <w:p>
+      <w:pPr>
+        <w:pStyle w:val="ListParagraph"/>
+        <w:ind w:left="768"/>
+        <w:rPr>
+          <w:rFonts w:eastAsiaTheme="minorEastAsia"/>
+        </w:rPr>
+      </w:pPr>
+      <w:bookmarkStart w:id="0" w:name="_Hlk97905904"/>
+      <w:r>
+        <w:rPr>
+          <w:rFonts w:eastAsiaTheme="minorEastAsia"/>
+        </w:rPr>
+        <w:t xml:space="preserve">Precondition: </w:t>
+      </w:r>
+    </w:p>
+    <w:p>
+      <w:pPr>
+        <w:ind w:left="720" w:firstLine="720"/>
+        <w:rPr>
+          <w:rFonts w:eastAsiaTheme="minorEastAsia"/>
+        </w:rPr>
+      </w:pPr>
+      <w:r>
+        <w:rPr>
+          <w:rFonts w:eastAsiaTheme="minorEastAsia"/>
+        </w:rPr>
+        <w:t>Vector of qubits x0 …. xN-1</w:t>
+      </w:r>
+      <m:oMath>
+        <m:r>
+          <w:rPr>
+            <w:rFonts w:ascii="Cambria Math" w:eastAsiaTheme="minorEastAsia" w:hAnsi="Cambria Math"/>
+          </w:rPr>
+          <m:t>∈</m:t>
+        </m:r>
+      </m:oMath>
+      <w:r>
+        <w:rPr>
+          <w:rFonts w:eastAsiaTheme="minorEastAsia"/>
+        </w:rPr>
+        <w:t xml:space="preserve"> </w:t>
+      </w:r>
+      <m:oMath>
+        <m:sSup>
+          <m:sSupPr>
+            <m:ctrlPr>
+              <w:rPr>
+                <w:rFonts w:ascii="Cambria Math" w:eastAsiaTheme="minorEastAsia" w:hAnsi="Cambria Math"/>
+                <w:i/>
+              </w:rPr>
+            </m:ctrlPr>
+          </m:sSupPr>
+          <m:e>
+            <m:r>
+              <m:rPr>
+                <m:sty m:val="p"/>
+              </m:rPr>
+              <w:rPr>
+                <w:rFonts w:ascii="Cambria Math" w:eastAsiaTheme="minorEastAsia" w:hAnsi="Cambria Math"/>
+              </w:rPr>
+              <m:t>{</m:t>
+            </m:r>
+            <m:d>
+              <m:dPr>
+                <m:begChr m:val="|"/>
+                <m:endChr m:val="|"/>
+                <m:ctrlPr>
+                  <w:rPr>
+                    <w:rFonts w:ascii="Cambria Math" w:eastAsiaTheme="minorEastAsia" w:hAnsi="Cambria Math"/>
+                  </w:rPr>
+                </m:ctrlPr>
+              </m:dPr>
+              <m:e>
+                <m:r>
+                  <m:rPr>
+                    <m:sty m:val="p"/>
+                  </m:rPr>
+                  <w:rPr>
+                    <w:rFonts w:ascii="Cambria Math" w:eastAsiaTheme="minorEastAsia" w:hAnsi="Cambria Math"/>
+                  </w:rPr>
+                  <m:t xml:space="preserve">0&gt; </m:t>
+                </m:r>
+                <m:nary>
+                  <m:naryPr>
+                    <m:chr m:val="⋁"/>
+                    <m:subHide m:val="1"/>
+                    <m:supHide m:val="1"/>
+                    <m:ctrlPr>
+                      <w:rPr>
+                        <w:rFonts w:ascii="Cambria Math" w:eastAsiaTheme="minorEastAsia" w:hAnsi="Cambria Math"/>
+                        <w:i/>
+                      </w:rPr>
+                    </m:ctrlPr>
+                  </m:naryPr>
+                  <m:sub/>
+                  <m:sup/>
+                  <m:e>
+                    <m:r>
+                      <m:rPr>
+                        <m:sty m:val="p"/>
+                      </m:rPr>
+                      <w:rPr>
+                        <w:rFonts w:ascii="Cambria Math" w:eastAsiaTheme="minorEastAsia" w:hAnsi="Cambria Math"/>
+                      </w:rPr>
+                      <m:t>|1&gt;</m:t>
+                    </m:r>
+                  </m:e>
+                </m:nary>
+              </m:e>
+            </m:d>
+            <m:r>
+              <m:rPr>
+                <m:sty m:val="p"/>
+              </m:rPr>
+              <w:rPr>
+                <w:rFonts w:ascii="Cambria Math" w:eastAsiaTheme="minorEastAsia" w:hAnsi="Cambria Math"/>
+              </w:rPr>
+              <m:t>}</m:t>
+            </m:r>
+          </m:e>
+          <m:sup>
+            <m:r>
+              <w:rPr>
+                <w:rFonts w:ascii="Cambria Math" w:eastAsiaTheme="minorEastAsia" w:hAnsi="Cambria Math"/>
+              </w:rPr>
+              <m:t>N</m:t>
+            </m:r>
+          </m:sup>
+        </m:sSup>
+      </m:oMath>
+      <w:r>
+        <w:rPr>
+          <w:rFonts w:eastAsiaTheme="minorEastAsia"/>
+        </w:rPr>
+        <w:t xml:space="preserve"> </w:t>
+      </w:r>
+    </w:p>
+    <w:p>
+      <w:pPr>
+        <w:pStyle w:val="ListParagraph"/>
+        <w:ind w:left="768"/>
+        <w:rPr>
+          <w:rFonts w:eastAsiaTheme="minorEastAsia"/>
+        </w:rPr>
+      </w:pPr>
+      <w:r>
+        <w:rPr>
+          <w:rFonts w:eastAsiaTheme="minorEastAsia"/>
+        </w:rPr>
+        <w:t xml:space="preserve">Operation: </w:t>
+      </w:r>
+    </w:p>
+    <w:p>
+      <w:pPr>
+        <w:pStyle w:val="ListParagraph"/>
+        <w:ind w:left="768" w:firstLine="672"/>
+        <w:rPr>
+          <w:rFonts w:eastAsiaTheme="minorEastAsia"/>
+        </w:rPr>
+      </w:pPr>
+      <w:r>
+        <w:rPr>
+          <w:rFonts w:eastAsiaTheme="minorEastAsia"/>
+        </w:rPr>
+        <w:t>QFT(x0, ..., x</w:t>
+      </w:r>
+      <w:r>
+        <w:rPr>
+          <w:rFonts w:eastAsiaTheme="minorEastAsia"/>
+        </w:rPr>
+        <w:t>N</w:t>
+      </w:r>
+      <w:r>
+        <w:rPr>
+          <w:rFonts w:eastAsiaTheme="minorEastAsia"/>
+        </w:rPr>
+        <w:t>-1)</w:t>
+      </w:r>
+      <w:r>
+        <w:rPr>
+          <w:rFonts w:eastAsiaTheme="minorEastAsia"/>
+        </w:rPr>
+        <w:t xml:space="preserve"> </w:t>
+      </w:r>
+    </w:p>
+    <w:p>
+      <w:pPr>
+        <w:pStyle w:val="ListParagraph"/>
+        <w:ind w:left="768"/>
+        <w:rPr>
+          <w:rFonts w:eastAsiaTheme="minorEastAsia"/>
+        </w:rPr>
+      </w:pPr>
+      <w:r>
+        <w:rPr>
+          <w:rFonts w:eastAsiaTheme="minorEastAsia"/>
+        </w:rPr>
+        <w:t>Output:</w:t>
+      </w:r>
+    </w:p>
+    <w:p>
+      <w:pPr>
+        <w:ind w:left="408"/>
+        <w:rPr>
+          <w:rFonts w:eastAsiaTheme="minorEastAsia"/>
+        </w:rPr>
+      </w:pPr>
+      <w:r>
+        <w:rPr>
+          <w:rFonts w:eastAsiaTheme="minorEastAsia"/>
+        </w:rPr>
+        <w:t xml:space="preserve">   </w:t>
+      </w:r>
+      <w:r>
+        <w:rPr>
+          <w:rFonts w:eastAsiaTheme="minorEastAsia"/>
+        </w:rPr>
+        <w:tab/>
+      </w:r>
+      <w:r>
+        <w:rPr>
+          <w:rFonts w:eastAsiaTheme="minorEastAsia"/>
+        </w:rPr>
+        <w:tab/>
+      </w:r>
+      <w:proofErr w:type="spellStart"/>
+      <w:r>
+        <w:rPr>
+          <w:rFonts w:eastAsiaTheme="minorEastAsia"/>
+        </w:rPr>
+        <w:t>assert</w:t>
+      </w:r>
+      <w:r>
+        <w:rPr>
+          <w:rFonts w:eastAsiaTheme="minorEastAsia"/>
+        </w:rPr>
+        <w:t>True</w:t>
+      </w:r>
+      <w:proofErr w:type="spellEnd"/>
+      <w:r>
+        <w:rPr>
+          <w:rFonts w:eastAsiaTheme="minorEastAsia"/>
+        </w:rPr>
+        <w:t>(</w:t>
+      </w:r>
+      <w:proofErr w:type="spellStart"/>
+      <w:r>
+        <w:rPr>
+          <w:rFonts w:eastAsiaTheme="minorEastAsia"/>
+        </w:rPr>
+        <w:t>estimatePhase</w:t>
+      </w:r>
+      <w:proofErr w:type="spellEnd"/>
+      <w:r>
+        <w:rPr>
+          <w:rFonts w:eastAsiaTheme="minorEastAsia"/>
+        </w:rPr>
+        <w:t>(</w:t>
+      </w:r>
+      <w:r>
+        <w:rPr>
+          <w:rFonts w:eastAsiaTheme="minorEastAsia"/>
+        </w:rPr>
+        <w:t>x</w:t>
+      </w:r>
+      <w:r>
+        <w:rPr>
+          <w:rFonts w:eastAsiaTheme="minorEastAsia"/>
+        </w:rPr>
+        <w:t>0</w:t>
+      </w:r>
+      <w:r>
+        <w:rPr>
+          <w:rFonts w:eastAsiaTheme="minorEastAsia"/>
+        </w:rPr>
+        <w:t>)</w:t>
+      </w:r>
+      <w:r>
+        <w:rPr>
+          <w:rFonts w:eastAsiaTheme="minorEastAsia"/>
+        </w:rPr>
+        <w:t xml:space="preserve"> MOD </w:t>
+      </w:r>
+      <m:oMath>
+        <m:d>
+          <m:dPr>
+            <m:ctrlPr>
+              <w:rPr>
+                <w:rFonts w:ascii="Cambria Math" w:eastAsiaTheme="minorEastAsia" w:hAnsi="Cambria Math"/>
+                <w:i/>
+                <w:sz w:val="32"/>
+                <w:szCs w:val="32"/>
+              </w:rPr>
+            </m:ctrlPr>
+          </m:dPr>
+          <m:e>
+            <m:f>
+              <m:fPr>
+                <m:ctrlPr>
+                  <w:rPr>
+                    <w:rFonts w:ascii="Cambria Math" w:eastAsiaTheme="minorEastAsia" w:hAnsi="Cambria Math"/>
+                    <w:i/>
+                    <w:sz w:val="32"/>
+                    <w:szCs w:val="32"/>
+                  </w:rPr>
+                </m:ctrlPr>
+              </m:fPr>
+              <m:num>
+                <m:r>
+                  <w:rPr>
+                    <w:rFonts w:ascii="Cambria Math" w:eastAsiaTheme="minorEastAsia" w:hAnsi="Cambria Math"/>
+                    <w:sz w:val="32"/>
+                    <w:szCs w:val="32"/>
+                  </w:rPr>
+                  <m:t>π</m:t>
+                </m:r>
+              </m:num>
+              <m:den>
+                <m:sSup>
+                  <m:sSupPr>
+                    <m:ctrlPr>
+                      <w:rPr>
+                        <w:rFonts w:ascii="Cambria Math" w:eastAsiaTheme="minorEastAsia" w:hAnsi="Cambria Math"/>
+                        <w:i/>
+                        <w:sz w:val="32"/>
+                        <w:szCs w:val="32"/>
+                      </w:rPr>
+                    </m:ctrlPr>
+                  </m:sSupPr>
+                  <m:e>
+                    <m:r>
+                      <w:rPr>
+                        <w:rFonts w:ascii="Cambria Math" w:eastAsiaTheme="minorEastAsia" w:hAnsi="Cambria Math"/>
+                        <w:sz w:val="32"/>
+                        <w:szCs w:val="32"/>
+                      </w:rPr>
+                      <m:t>2</m:t>
+                    </m:r>
+                  </m:e>
+                  <m:sup>
+                    <m:r>
+                      <w:rPr>
+                        <w:rFonts w:ascii="Cambria Math" w:eastAsiaTheme="minorEastAsia" w:hAnsi="Cambria Math"/>
+                        <w:sz w:val="32"/>
+                        <w:szCs w:val="32"/>
+                      </w:rPr>
+                      <m:t>0</m:t>
+                    </m:r>
+                  </m:sup>
+                </m:sSup>
+              </m:den>
+            </m:f>
+            <m:r>
+              <m:rPr>
+                <m:sty m:val="p"/>
+              </m:rPr>
+              <w:rPr>
+                <w:rFonts w:ascii="Cambria Math" w:eastAsiaTheme="minorEastAsia" w:hAnsi="Cambria Math"/>
+              </w:rPr>
+              <m:t xml:space="preserve"> </m:t>
+            </m:r>
+          </m:e>
+        </m:d>
+      </m:oMath>
+      <w:r>
+        <w:rPr>
+          <w:rFonts w:ascii="Arial" w:hAnsi="Arial" w:cs="Arial"/>
+          <w:b/>
+          <w:bCs/>
+          <w:color w:val="202124"/>
+          <w:sz w:val="21"/>
+          <w:szCs w:val="21"/>
+          <w:shd w:val="clear" w:color="auto" w:fill="FFFFFF"/>
+          <w:vertAlign w:val="superscript"/>
+        </w:rPr>
+        <w:t xml:space="preserve">c </w:t>
+      </w:r>
+      <w:r>
+        <w:rPr>
+          <w:rFonts w:ascii="Arial" w:hAnsi="Arial" w:cs="Arial"/>
+          <w:b/>
+          <w:bCs/>
+          <w:color w:val="202124"/>
+          <w:sz w:val="21"/>
+          <w:szCs w:val="21"/>
+          <w:shd w:val="clear" w:color="auto" w:fill="FFFFFF"/>
+          <w:vertAlign w:val="superscript"/>
+        </w:rPr>
+        <w:t xml:space="preserve"> </w:t>
+      </w:r>
+      <m:oMath>
+        <m:r>
+          <m:rPr>
+            <m:sty m:val="bi"/>
+          </m:rPr>
+          <w:rPr>
+            <w:rFonts w:ascii="Cambria Math" w:hAnsi="Cambria Math" w:cs="Arial"/>
+            <w:color w:val="202124"/>
+            <w:sz w:val="21"/>
+            <w:szCs w:val="21"/>
+            <w:shd w:val="clear" w:color="auto" w:fill="FFFFFF"/>
+            <w:vertAlign w:val="superscript"/>
+          </w:rPr>
+          <m:t>≈0</m:t>
+        </m:r>
+      </m:oMath>
+      <w:r>
+        <w:rPr>
+          <w:rFonts w:eastAsiaTheme="minorEastAsia"/>
+        </w:rPr>
+        <w:t>)</w:t>
+      </w:r>
+    </w:p>
+    <w:p>
+      <w:pPr>
+        <w:ind w:left="408"/>
+        <w:rPr>
+          <w:rFonts w:eastAsiaTheme="minorEastAsia"/>
+        </w:rPr>
+      </w:pPr>
+      <w:r>
+        <w:rPr>
+          <w:rFonts w:eastAsiaTheme="minorEastAsia"/>
+        </w:rPr>
+        <w:tab/>
+      </w:r>
+      <w:r>
+        <w:rPr>
+          <w:rFonts w:eastAsiaTheme="minorEastAsia"/>
+        </w:rPr>
+        <w:tab/>
+        <w:t>.</w:t>
+      </w:r>
+    </w:p>
+    <w:p>
+      <w:pPr>
+        <w:ind w:left="408"/>
+        <w:rPr>
+          <w:rFonts w:eastAsiaTheme="minorEastAsia"/>
+        </w:rPr>
+      </w:pPr>
+      <w:r>
+        <w:rPr>
+          <w:rFonts w:eastAsiaTheme="minorEastAsia"/>
+        </w:rPr>
+        <w:tab/>
+      </w:r>
+      <w:r>
+        <w:rPr>
+          <w:rFonts w:eastAsiaTheme="minorEastAsia"/>
+        </w:rPr>
+        <w:tab/>
+        <w:t>.</w:t>
+      </w:r>
+    </w:p>
+    <w:p>
+      <w:pPr>
+        <w:ind w:left="408"/>
+        <w:rPr>
+          <w:rFonts w:eastAsiaTheme="minorEastAsia"/>
+        </w:rPr>
+      </w:pPr>
+      <w:r>
+        <w:rPr>
+          <w:rFonts w:eastAsiaTheme="minorEastAsia"/>
+        </w:rPr>
+        <w:tab/>
+      </w:r>
+      <w:r>
+        <w:rPr>
+          <w:rFonts w:eastAsiaTheme="minorEastAsia"/>
+        </w:rPr>
+        <w:tab/>
+        <w:t>.</w:t>
+      </w:r>
+    </w:p>
+    <w:p>
+      <w:pPr>
+        <w:ind w:left="408"/>
+        <w:rPr>
+          <w:rFonts w:ascii="Arial" w:hAnsi="Arial" w:cs="Arial"/>
+          <w:b/>
+          <w:bCs/>
+          <w:color w:val="202124"/>
+          <w:sz w:val="21"/>
+          <w:szCs w:val="21"/>
+          <w:shd w:val="clear" w:color="auto" w:fill="FFFFFF"/>
+          <w:vertAlign w:val="superscript"/>
+        </w:rPr>
+      </w:pPr>
+      <w:r>
+        <w:rPr>
+          <w:rFonts w:eastAsiaTheme="minorEastAsia"/>
+        </w:rPr>
+        <w:tab/>
+      </w:r>
+      <w:r>
+        <w:rPr>
+          <w:rFonts w:eastAsiaTheme="minorEastAsia"/>
+        </w:rPr>
+        <w:tab/>
+      </w:r>
+      <w:proofErr w:type="spellStart"/>
+      <w:r>
+        <w:rPr>
+          <w:rFonts w:eastAsiaTheme="minorEastAsia"/>
+        </w:rPr>
+        <w:t>assert</w:t>
+      </w:r>
+      <w:r>
+        <w:rPr>
+          <w:rFonts w:eastAsiaTheme="minorEastAsia"/>
+        </w:rPr>
+        <w:t>True</w:t>
+      </w:r>
+      <w:proofErr w:type="spellEnd"/>
+      <w:r>
+        <w:rPr>
+          <w:rFonts w:eastAsiaTheme="minorEastAsia"/>
+        </w:rPr>
+        <w:t>(</w:t>
+      </w:r>
+      <w:proofErr w:type="spellStart"/>
+      <w:r>
+        <w:rPr>
+          <w:rFonts w:eastAsiaTheme="minorEastAsia"/>
+        </w:rPr>
+        <w:t>estimatePhase</w:t>
+      </w:r>
+      <w:proofErr w:type="spellEnd"/>
+      <w:r>
+        <w:rPr>
+          <w:rFonts w:eastAsiaTheme="minorEastAsia"/>
+        </w:rPr>
+        <w:t>(</w:t>
+      </w:r>
+      <w:r>
+        <w:rPr>
+          <w:rFonts w:eastAsiaTheme="minorEastAsia"/>
+        </w:rPr>
+        <w:t>x</w:t>
+      </w:r>
+      <w:r>
+        <w:rPr>
+          <w:rFonts w:eastAsiaTheme="minorEastAsia"/>
+        </w:rPr>
+        <w:t>N-1</w:t>
+      </w:r>
+      <w:r>
+        <w:rPr>
+          <w:rFonts w:eastAsiaTheme="minorEastAsia"/>
+        </w:rPr>
+        <w:t>)</w:t>
+      </w:r>
+      <w:r>
+        <w:rPr>
+          <w:rFonts w:eastAsiaTheme="minorEastAsia"/>
+        </w:rPr>
+        <w:t xml:space="preserve"> MOD </w:t>
+      </w:r>
       <m:oMath>
         <m:d>
           <m:dPr>
@@ -1129,14 +2668,7 @@
         </w:rPr>
         <w:t xml:space="preserve">c </w:t>
       </w:r>
-    </w:p>
-    <w:p>
-      <w:pPr>
-        <w:pStyle w:val="ListParagraph"/>
-        <w:numPr>
-          <w:ilvl w:val="0"/>
-          <w:numId w:val="1"/>
-        </w:numPr>
+      <w:r>
         <w:rPr>
           <w:rFonts w:ascii="Arial" w:hAnsi="Arial" w:cs="Arial"/>
           <w:b/>
@@ -1147,107 +2679,1286 @@
           <w:shd w:val="clear" w:color="auto" w:fill="FFFFFF"/>
           <w:vertAlign w:val="superscript"/>
         </w:rPr>
-      </w:pPr>
-      <w:r>
-        <w:rPr>
-          <w:rFonts w:ascii="Arial" w:hAnsi="Arial" w:cs="Arial"/>
-          <w:color w:val="202124"/>
-          <w:shd w:val="clear" w:color="auto" w:fill="FFFFFF"/>
-        </w:rPr>
-        <w:t>If the inputted qubits are all 0, then the phase of all qubits should be 0</w:t>
-      </w:r>
-      <w:r>
-        <w:rPr>
-          <w:rFonts w:ascii="Arial" w:hAnsi="Arial" w:cs="Arial"/>
-          <w:b/>
-          <w:bCs/>
-          <w:color w:val="202124"/>
-          <w:sz w:val="21"/>
-          <w:szCs w:val="21"/>
-          <w:shd w:val="clear" w:color="auto" w:fill="FFFFFF"/>
-          <w:vertAlign w:val="superscript"/>
-        </w:rPr>
-        <w:t xml:space="preserve"> c</w:t>
+        <w:t xml:space="preserve"> </w:t>
+      </w:r>
+      <m:oMath>
+        <m:r>
+          <m:rPr>
+            <m:sty m:val="bi"/>
+          </m:rPr>
+          <w:rPr>
+            <w:rFonts w:ascii="Cambria Math" w:hAnsi="Cambria Math" w:cs="Arial"/>
+            <w:color w:val="202124"/>
+            <w:sz w:val="21"/>
+            <w:szCs w:val="21"/>
+            <w:shd w:val="clear" w:color="auto" w:fill="FFFFFF"/>
+            <w:vertAlign w:val="superscript"/>
+          </w:rPr>
+          <m:t>≈0</m:t>
+        </m:r>
+      </m:oMath>
+      <w:r>
+        <w:rPr>
+          <w:rFonts w:eastAsiaTheme="minorEastAsia"/>
+        </w:rPr>
+        <w:t>)</w:t>
+      </w:r>
+    </w:p>
+    <w:bookmarkEnd w:id="0"/>
+    <w:p>
+      <w:pPr>
+        <w:ind w:firstLine="408"/>
+        <w:rPr>
+          <w:rFonts w:eastAsiaTheme="minorEastAsia"/>
+        </w:rPr>
+      </w:pPr>
+      <w:r>
+        <w:rPr>
+          <w:rFonts w:eastAsiaTheme="minorEastAsia"/>
+        </w:rPr>
+        <w:t>4</w:t>
+      </w:r>
+      <w:r>
+        <w:rPr>
+          <w:rFonts w:eastAsiaTheme="minorEastAsia"/>
+        </w:rPr>
+        <w:t>.</w:t>
       </w:r>
     </w:p>
     <w:p>
       <w:pPr>
         <w:pStyle w:val="ListParagraph"/>
-        <w:numPr>
-          <w:ilvl w:val="0"/>
-          <w:numId w:val="1"/>
-        </w:numPr>
-        <w:rPr>
-          <w:rFonts w:eastAsiaTheme="minorEastAsia"/>
-        </w:rPr>
-      </w:pPr>
-      <w:r>
-        <w:rPr>
-          <w:rFonts w:ascii="Arial" w:hAnsi="Arial" w:cs="Arial"/>
-          <w:color w:val="202124"/>
-          <w:shd w:val="clear" w:color="auto" w:fill="FFFFFF"/>
-        </w:rPr>
-        <w:t xml:space="preserve">The LSB qubit will always be less than </w:t>
+        <w:ind w:left="768"/>
+        <w:rPr>
+          <w:rFonts w:eastAsiaTheme="minorEastAsia"/>
+        </w:rPr>
+      </w:pPr>
+      <w:r>
+        <w:rPr>
+          <w:rFonts w:eastAsiaTheme="minorEastAsia"/>
+        </w:rPr>
+        <w:t xml:space="preserve">Precondition: </w:t>
+      </w:r>
+    </w:p>
+    <w:p>
+      <w:pPr>
+        <w:pStyle w:val="ListParagraph"/>
+        <w:ind w:left="768" w:firstLine="672"/>
+        <w:rPr>
+          <w:rFonts w:eastAsiaTheme="minorEastAsia"/>
+        </w:rPr>
+      </w:pPr>
+      <w:r>
+        <w:rPr>
+          <w:rFonts w:eastAsiaTheme="minorEastAsia"/>
+        </w:rPr>
+        <w:t>Vector</w:t>
+      </w:r>
+      <w:r>
+        <w:rPr>
+          <w:rFonts w:eastAsiaTheme="minorEastAsia"/>
+        </w:rPr>
+        <w:t>s</w:t>
+      </w:r>
+      <w:r>
+        <w:rPr>
+          <w:rFonts w:eastAsiaTheme="minorEastAsia"/>
+        </w:rPr>
+        <w:t xml:space="preserve"> of qubits x0 …. x</w:t>
+      </w:r>
+      <w:r>
+        <w:rPr>
+          <w:rFonts w:eastAsiaTheme="minorEastAsia"/>
+        </w:rPr>
+        <w:t>N</w:t>
+      </w:r>
+      <w:r>
+        <w:rPr>
+          <w:rFonts w:eastAsiaTheme="minorEastAsia"/>
+        </w:rPr>
+        <w:t>-1</w:t>
+      </w:r>
+      <w:r>
+        <w:rPr>
+          <w:rFonts w:eastAsiaTheme="minorEastAsia"/>
+        </w:rPr>
+        <w:t>,</w:t>
+      </w:r>
+      <w:r>
+        <w:rPr>
+          <w:rFonts w:eastAsiaTheme="minorEastAsia"/>
+        </w:rPr>
+        <w:t xml:space="preserve"> </w:t>
+      </w:r>
+      <w:r>
+        <w:rPr>
+          <w:rFonts w:eastAsiaTheme="minorEastAsia"/>
+        </w:rPr>
+        <w:t>y</w:t>
+      </w:r>
+      <w:r>
+        <w:rPr>
+          <w:rFonts w:eastAsiaTheme="minorEastAsia"/>
+        </w:rPr>
+        <w:t xml:space="preserve">0 …. </w:t>
+      </w:r>
+      <w:r>
+        <w:rPr>
+          <w:rFonts w:eastAsiaTheme="minorEastAsia"/>
+        </w:rPr>
+        <w:t>yN</w:t>
+      </w:r>
+      <w:r>
+        <w:rPr>
+          <w:rFonts w:eastAsiaTheme="minorEastAsia"/>
+        </w:rPr>
+        <w:t>-1</w:t>
+      </w:r>
+      <w:r>
+        <w:rPr>
+          <w:rFonts w:eastAsiaTheme="minorEastAsia"/>
+        </w:rPr>
+        <w:t xml:space="preserve"> </w:t>
+      </w:r>
+      <m:oMath>
+        <m:r>
+          <w:rPr>
+            <w:rFonts w:ascii="Cambria Math" w:eastAsiaTheme="minorEastAsia" w:hAnsi="Cambria Math"/>
+          </w:rPr>
+          <m:t>∈</m:t>
+        </m:r>
+      </m:oMath>
+      <w:r>
+        <w:rPr>
+          <w:rFonts w:eastAsiaTheme="minorEastAsia"/>
+        </w:rPr>
+        <w:t xml:space="preserve"> </w:t>
       </w:r>
       <m:oMath>
         <m:sSup>
           <m:sSupPr>
             <m:ctrlPr>
               <w:rPr>
-                <w:rFonts w:ascii="Cambria Math" w:hAnsi="Cambria Math" w:cs="Arial"/>
-                <w:b/>
-                <w:bCs/>
-                <w:color w:val="202124"/>
-                <w:sz w:val="21"/>
-                <w:szCs w:val="21"/>
-                <w:shd w:val="clear" w:color="auto" w:fill="FFFFFF"/>
-                <w:vertAlign w:val="superscript"/>
+                <w:rFonts w:ascii="Cambria Math" w:eastAsiaTheme="minorEastAsia" w:hAnsi="Cambria Math"/>
+                <w:i/>
               </w:rPr>
             </m:ctrlPr>
           </m:sSupPr>
           <m:e>
             <m:r>
-              <w:rPr>
-                <w:rFonts w:ascii="Cambria Math" w:hAnsi="Cambria Math" w:cs="Arial"/>
-                <w:color w:val="202124"/>
-                <w:shd w:val="clear" w:color="auto" w:fill="FFFFFF"/>
-              </w:rPr>
-              <m:t>2π</m:t>
+              <m:rPr>
+                <m:sty m:val="p"/>
+              </m:rPr>
+              <w:rPr>
+                <w:rFonts w:ascii="Cambria Math" w:eastAsiaTheme="minorEastAsia" w:hAnsi="Cambria Math"/>
+              </w:rPr>
+              <m:t>{</m:t>
+            </m:r>
+            <m:d>
+              <m:dPr>
+                <m:begChr m:val="|"/>
+                <m:endChr m:val="|"/>
+                <m:ctrlPr>
+                  <w:rPr>
+                    <w:rFonts w:ascii="Cambria Math" w:eastAsiaTheme="minorEastAsia" w:hAnsi="Cambria Math"/>
+                  </w:rPr>
+                </m:ctrlPr>
+              </m:dPr>
+              <m:e>
+                <m:r>
+                  <m:rPr>
+                    <m:sty m:val="p"/>
+                  </m:rPr>
+                  <w:rPr>
+                    <w:rFonts w:ascii="Cambria Math" w:eastAsiaTheme="minorEastAsia" w:hAnsi="Cambria Math"/>
+                  </w:rPr>
+                  <m:t xml:space="preserve">0&gt; </m:t>
+                </m:r>
+                <m:nary>
+                  <m:naryPr>
+                    <m:chr m:val="⋁"/>
+                    <m:subHide m:val="1"/>
+                    <m:supHide m:val="1"/>
+                    <m:ctrlPr>
+                      <w:rPr>
+                        <w:rFonts w:ascii="Cambria Math" w:eastAsiaTheme="minorEastAsia" w:hAnsi="Cambria Math"/>
+                        <w:i/>
+                      </w:rPr>
+                    </m:ctrlPr>
+                  </m:naryPr>
+                  <m:sub/>
+                  <m:sup/>
+                  <m:e>
+                    <m:r>
+                      <m:rPr>
+                        <m:sty m:val="p"/>
+                      </m:rPr>
+                      <w:rPr>
+                        <w:rFonts w:ascii="Cambria Math" w:eastAsiaTheme="minorEastAsia" w:hAnsi="Cambria Math"/>
+                      </w:rPr>
+                      <m:t>|1&gt;</m:t>
+                    </m:r>
+                  </m:e>
+                </m:nary>
+              </m:e>
+            </m:d>
+            <m:r>
+              <m:rPr>
+                <m:sty m:val="p"/>
+              </m:rPr>
+              <w:rPr>
+                <w:rFonts w:ascii="Cambria Math" w:eastAsiaTheme="minorEastAsia" w:hAnsi="Cambria Math"/>
+              </w:rPr>
+              <m:t>}</m:t>
             </m:r>
           </m:e>
           <m:sup>
             <m:r>
-              <m:rPr>
-                <m:sty m:val="b"/>
-              </m:rPr>
-              <w:rPr>
-                <w:rFonts w:ascii="Cambria Math" w:hAnsi="Cambria Math" w:cs="Arial"/>
-                <w:color w:val="202124"/>
-                <w:sz w:val="21"/>
-                <w:szCs w:val="21"/>
-                <w:shd w:val="clear" w:color="auto" w:fill="FFFFFF"/>
-                <w:vertAlign w:val="superscript"/>
-              </w:rPr>
-              <m:t>c</m:t>
+              <w:rPr>
+                <w:rFonts w:ascii="Cambria Math" w:eastAsiaTheme="minorEastAsia" w:hAnsi="Cambria Math"/>
+              </w:rPr>
+              <m:t>N</m:t>
             </m:r>
           </m:sup>
         </m:sSup>
       </m:oMath>
       <w:r>
         <w:rPr>
-          <w:rFonts w:ascii="Arial" w:hAnsi="Arial" w:cs="Arial"/>
-          <w:b/>
-          <w:bCs/>
-          <w:color w:val="202124"/>
-          <w:sz w:val="21"/>
-          <w:szCs w:val="21"/>
-          <w:shd w:val="clear" w:color="auto" w:fill="FFFFFF"/>
-          <w:vertAlign w:val="superscript"/>
+          <w:rFonts w:eastAsiaTheme="minorEastAsia"/>
         </w:rPr>
         <w:t xml:space="preserve"> </w:t>
       </w:r>
     </w:p>
-    <w:p/>
+    <w:p>
+      <w:pPr>
+        <w:pStyle w:val="ListParagraph"/>
+        <w:ind w:left="768" w:firstLine="672"/>
+        <w:rPr>
+          <w:rFonts w:eastAsiaTheme="minorEastAsia"/>
+        </w:rPr>
+      </w:pPr>
+      <w:r>
+        <w:rPr>
+          <w:rFonts w:eastAsiaTheme="minorEastAsia"/>
+        </w:rPr>
+        <w:t xml:space="preserve">Where </w:t>
+      </w:r>
+      <w:r>
+        <w:rPr>
+          <w:rFonts w:eastAsiaTheme="minorEastAsia"/>
+        </w:rPr>
+        <w:t>( x0 … xN-1 &gt; y0 … yN-1 )</w:t>
+      </w:r>
+    </w:p>
+    <w:p>
+      <w:pPr>
+        <w:pStyle w:val="ListParagraph"/>
+        <w:ind w:left="768"/>
+        <w:rPr>
+          <w:rFonts w:eastAsiaTheme="minorEastAsia"/>
+        </w:rPr>
+      </w:pPr>
+      <w:r>
+        <w:rPr>
+          <w:rFonts w:eastAsiaTheme="minorEastAsia"/>
+        </w:rPr>
+        <w:t xml:space="preserve">Operation: </w:t>
+      </w:r>
+    </w:p>
+    <w:p>
+      <w:pPr>
+        <w:pStyle w:val="ListParagraph"/>
+        <w:ind w:left="768" w:firstLine="672"/>
+        <w:rPr>
+          <w:rFonts w:eastAsiaTheme="minorEastAsia"/>
+        </w:rPr>
+      </w:pPr>
+      <w:r>
+        <w:rPr>
+          <w:rFonts w:eastAsiaTheme="minorEastAsia"/>
+        </w:rPr>
+        <w:t>QFT(x0, ..., x</w:t>
+      </w:r>
+      <w:r>
+        <w:rPr>
+          <w:rFonts w:eastAsiaTheme="minorEastAsia"/>
+        </w:rPr>
+        <w:t>N</w:t>
+      </w:r>
+      <w:r>
+        <w:rPr>
+          <w:rFonts w:eastAsiaTheme="minorEastAsia"/>
+        </w:rPr>
+        <w:t>-1)</w:t>
+      </w:r>
+      <w:r>
+        <w:rPr>
+          <w:rFonts w:eastAsiaTheme="minorEastAsia"/>
+        </w:rPr>
+        <w:t xml:space="preserve"> </w:t>
+      </w:r>
+    </w:p>
+    <w:p>
+      <w:pPr>
+        <w:pStyle w:val="ListParagraph"/>
+        <w:ind w:left="768" w:firstLine="672"/>
+        <w:rPr>
+          <w:rFonts w:eastAsiaTheme="minorEastAsia"/>
+        </w:rPr>
+      </w:pPr>
+      <w:r>
+        <w:rPr>
+          <w:rFonts w:eastAsiaTheme="minorEastAsia"/>
+        </w:rPr>
+        <w:t>QFT(</w:t>
+      </w:r>
+      <w:r>
+        <w:rPr>
+          <w:rFonts w:eastAsiaTheme="minorEastAsia"/>
+        </w:rPr>
+        <w:t>y</w:t>
+      </w:r>
+      <w:r>
+        <w:rPr>
+          <w:rFonts w:eastAsiaTheme="minorEastAsia"/>
+        </w:rPr>
+        <w:t xml:space="preserve">0, ..., </w:t>
+      </w:r>
+      <w:r>
+        <w:rPr>
+          <w:rFonts w:eastAsiaTheme="minorEastAsia"/>
+        </w:rPr>
+        <w:t>yN</w:t>
+      </w:r>
+      <w:r>
+        <w:rPr>
+          <w:rFonts w:eastAsiaTheme="minorEastAsia"/>
+        </w:rPr>
+        <w:t>-1)</w:t>
+      </w:r>
+    </w:p>
+    <w:p>
+      <w:pPr>
+        <w:pStyle w:val="ListParagraph"/>
+        <w:ind w:left="768"/>
+        <w:rPr>
+          <w:rFonts w:eastAsiaTheme="minorEastAsia"/>
+        </w:rPr>
+      </w:pPr>
+      <w:r>
+        <w:rPr>
+          <w:rFonts w:eastAsiaTheme="minorEastAsia"/>
+        </w:rPr>
+        <w:t xml:space="preserve">Output: </w:t>
+      </w:r>
+    </w:p>
+    <w:p>
+      <w:pPr>
+        <w:pStyle w:val="ListParagraph"/>
+        <w:ind w:left="768" w:firstLine="672"/>
+        <w:rPr>
+          <w:rFonts w:eastAsiaTheme="minorEastAsia"/>
+        </w:rPr>
+      </w:pPr>
+      <w:proofErr w:type="spellStart"/>
+      <w:r>
+        <w:rPr>
+          <w:rFonts w:eastAsiaTheme="minorEastAsia"/>
+        </w:rPr>
+        <w:t>assert</w:t>
+      </w:r>
+      <w:r>
+        <w:rPr>
+          <w:rFonts w:eastAsiaTheme="minorEastAsia"/>
+        </w:rPr>
+        <w:t>True</w:t>
+      </w:r>
+      <w:proofErr w:type="spellEnd"/>
+      <w:r>
+        <w:rPr>
+          <w:rFonts w:eastAsiaTheme="minorEastAsia"/>
+        </w:rPr>
+        <w:t>(</w:t>
+      </w:r>
+      <w:proofErr w:type="spellStart"/>
+      <w:r>
+        <w:rPr>
+          <w:rFonts w:eastAsiaTheme="minorEastAsia"/>
+        </w:rPr>
+        <w:t>estimateP</w:t>
+      </w:r>
+      <w:r>
+        <w:rPr>
+          <w:rFonts w:eastAsiaTheme="minorEastAsia"/>
+        </w:rPr>
+        <w:t>hase</w:t>
+      </w:r>
+      <w:proofErr w:type="spellEnd"/>
+      <w:r>
+        <w:rPr>
+          <w:rFonts w:eastAsiaTheme="minorEastAsia"/>
+        </w:rPr>
+        <w:t>(</w:t>
+      </w:r>
+      <w:r>
+        <w:rPr>
+          <w:rFonts w:eastAsiaTheme="minorEastAsia"/>
+        </w:rPr>
+        <w:t>x</w:t>
+      </w:r>
+      <w:r>
+        <w:rPr>
+          <w:rFonts w:eastAsiaTheme="minorEastAsia"/>
+        </w:rPr>
+        <w:t>N</w:t>
+      </w:r>
+      <w:r>
+        <w:rPr>
+          <w:rFonts w:eastAsiaTheme="minorEastAsia"/>
+        </w:rPr>
+        <w:t>-1)</w:t>
+      </w:r>
+      <w:r>
+        <w:rPr>
+          <w:rFonts w:eastAsiaTheme="minorEastAsia"/>
+        </w:rPr>
+        <w:t xml:space="preserve"> &gt;</w:t>
+      </w:r>
+      <w:r>
+        <w:rPr>
+          <w:rFonts w:eastAsiaTheme="minorEastAsia"/>
+        </w:rPr>
+        <w:t xml:space="preserve"> </w:t>
+      </w:r>
+      <w:proofErr w:type="spellStart"/>
+      <w:r>
+        <w:rPr>
+          <w:rFonts w:eastAsiaTheme="minorEastAsia"/>
+        </w:rPr>
+        <w:t>estimateP</w:t>
+      </w:r>
+      <w:r>
+        <w:rPr>
+          <w:rFonts w:eastAsiaTheme="minorEastAsia"/>
+        </w:rPr>
+        <w:t>hase</w:t>
+      </w:r>
+      <w:proofErr w:type="spellEnd"/>
+      <w:r>
+        <w:rPr>
+          <w:rFonts w:eastAsiaTheme="minorEastAsia"/>
+        </w:rPr>
+        <w:t>(y</w:t>
+      </w:r>
+      <w:r>
+        <w:rPr>
+          <w:rFonts w:eastAsiaTheme="minorEastAsia"/>
+        </w:rPr>
+        <w:t>N</w:t>
+      </w:r>
+      <w:r>
+        <w:rPr>
+          <w:rFonts w:eastAsiaTheme="minorEastAsia"/>
+        </w:rPr>
+        <w:t>-1)</w:t>
+      </w:r>
+      <w:r>
+        <w:rPr>
+          <w:rFonts w:eastAsiaTheme="minorEastAsia"/>
+        </w:rPr>
+        <w:t>)</w:t>
+      </w:r>
+    </w:p>
+    <w:p>
+      <w:pPr>
+        <w:ind w:firstLine="408"/>
+        <w:rPr>
+          <w:rFonts w:eastAsiaTheme="minorEastAsia"/>
+        </w:rPr>
+      </w:pPr>
+    </w:p>
+    <w:p>
+      <w:pPr>
+        <w:ind w:firstLine="408"/>
+        <w:rPr>
+          <w:rFonts w:eastAsiaTheme="minorEastAsia"/>
+        </w:rPr>
+      </w:pPr>
+    </w:p>
+    <w:p>
+      <w:pPr>
+        <w:ind w:firstLine="408"/>
+        <w:rPr>
+          <w:rFonts w:eastAsiaTheme="minorEastAsia"/>
+        </w:rPr>
+      </w:pPr>
+    </w:p>
+    <w:p>
+      <w:pPr>
+        <w:ind w:firstLine="408"/>
+        <w:rPr>
+          <w:rFonts w:eastAsiaTheme="minorEastAsia"/>
+        </w:rPr>
+      </w:pPr>
+    </w:p>
+    <w:p>
+      <w:pPr>
+        <w:ind w:firstLine="408"/>
+        <w:rPr>
+          <w:rFonts w:eastAsiaTheme="minorEastAsia"/>
+        </w:rPr>
+      </w:pPr>
+      <w:r>
+        <w:rPr>
+          <w:rFonts w:eastAsiaTheme="minorEastAsia"/>
+        </w:rPr>
+        <w:t>6.</w:t>
+      </w:r>
+    </w:p>
+    <w:p>
+      <w:pPr>
+        <w:pStyle w:val="ListParagraph"/>
+        <w:ind w:left="768"/>
+        <w:rPr>
+          <w:rFonts w:eastAsiaTheme="minorEastAsia"/>
+        </w:rPr>
+      </w:pPr>
+      <w:r>
+        <w:rPr>
+          <w:rFonts w:eastAsiaTheme="minorEastAsia"/>
+        </w:rPr>
+        <w:lastRenderedPageBreak/>
+        <w:tab/>
+      </w:r>
+      <w:r>
+        <w:rPr>
+          <w:rFonts w:eastAsiaTheme="minorEastAsia"/>
+        </w:rPr>
+        <w:t xml:space="preserve">Precondition: </w:t>
+      </w:r>
+    </w:p>
+    <w:p>
+      <w:pPr>
+        <w:pStyle w:val="ListParagraph"/>
+        <w:ind w:left="768" w:firstLine="672"/>
+        <w:rPr>
+          <w:rFonts w:eastAsiaTheme="minorEastAsia"/>
+        </w:rPr>
+      </w:pPr>
+      <w:r>
+        <w:rPr>
+          <w:rFonts w:eastAsiaTheme="minorEastAsia"/>
+        </w:rPr>
+        <w:t>x0 …. x</w:t>
+      </w:r>
+      <w:r>
+        <w:rPr>
+          <w:rFonts w:eastAsiaTheme="minorEastAsia"/>
+        </w:rPr>
+        <w:t>N</w:t>
+      </w:r>
+      <w:r>
+        <w:rPr>
+          <w:rFonts w:eastAsiaTheme="minorEastAsia"/>
+        </w:rPr>
+        <w:t>-1</w:t>
+      </w:r>
+      <w:r>
+        <w:rPr>
+          <w:rFonts w:eastAsiaTheme="minorEastAsia"/>
+        </w:rPr>
+        <w:t xml:space="preserve"> </w:t>
+      </w:r>
+      <m:oMath>
+        <m:r>
+          <w:rPr>
+            <w:rFonts w:ascii="Cambria Math" w:eastAsiaTheme="minorEastAsia" w:hAnsi="Cambria Math"/>
+          </w:rPr>
+          <m:t>∈</m:t>
+        </m:r>
+      </m:oMath>
+      <w:r>
+        <w:rPr>
+          <w:rFonts w:eastAsiaTheme="minorEastAsia"/>
+        </w:rPr>
+        <w:t xml:space="preserve"> </w:t>
+      </w:r>
+      <m:oMath>
+        <m:sSup>
+          <m:sSupPr>
+            <m:ctrlPr>
+              <w:rPr>
+                <w:rFonts w:ascii="Cambria Math" w:eastAsiaTheme="minorEastAsia" w:hAnsi="Cambria Math"/>
+                <w:i/>
+              </w:rPr>
+            </m:ctrlPr>
+          </m:sSupPr>
+          <m:e>
+            <m:r>
+              <m:rPr>
+                <m:sty m:val="p"/>
+              </m:rPr>
+              <w:rPr>
+                <w:rFonts w:ascii="Cambria Math" w:eastAsiaTheme="minorEastAsia" w:hAnsi="Cambria Math"/>
+              </w:rPr>
+              <m:t>{</m:t>
+            </m:r>
+            <m:d>
+              <m:dPr>
+                <m:begChr m:val="|"/>
+                <m:endChr m:val="|"/>
+                <m:ctrlPr>
+                  <w:rPr>
+                    <w:rFonts w:ascii="Cambria Math" w:eastAsiaTheme="minorEastAsia" w:hAnsi="Cambria Math"/>
+                  </w:rPr>
+                </m:ctrlPr>
+              </m:dPr>
+              <m:e>
+                <m:r>
+                  <m:rPr>
+                    <m:sty m:val="p"/>
+                  </m:rPr>
+                  <w:rPr>
+                    <w:rFonts w:ascii="Cambria Math" w:eastAsiaTheme="minorEastAsia" w:hAnsi="Cambria Math"/>
+                  </w:rPr>
+                  <m:t xml:space="preserve">0&gt; </m:t>
+                </m:r>
+                <m:nary>
+                  <m:naryPr>
+                    <m:chr m:val="⋁"/>
+                    <m:subHide m:val="1"/>
+                    <m:supHide m:val="1"/>
+                    <m:ctrlPr>
+                      <w:rPr>
+                        <w:rFonts w:ascii="Cambria Math" w:eastAsiaTheme="minorEastAsia" w:hAnsi="Cambria Math"/>
+                        <w:i/>
+                      </w:rPr>
+                    </m:ctrlPr>
+                  </m:naryPr>
+                  <m:sub/>
+                  <m:sup/>
+                  <m:e>
+                    <m:r>
+                      <m:rPr>
+                        <m:sty m:val="p"/>
+                      </m:rPr>
+                      <w:rPr>
+                        <w:rFonts w:ascii="Cambria Math" w:eastAsiaTheme="minorEastAsia" w:hAnsi="Cambria Math"/>
+                      </w:rPr>
+                      <m:t>|1&gt;</m:t>
+                    </m:r>
+                  </m:e>
+                </m:nary>
+              </m:e>
+            </m:d>
+            <m:r>
+              <m:rPr>
+                <m:sty m:val="p"/>
+              </m:rPr>
+              <w:rPr>
+                <w:rFonts w:ascii="Cambria Math" w:eastAsiaTheme="minorEastAsia" w:hAnsi="Cambria Math"/>
+              </w:rPr>
+              <m:t>}</m:t>
+            </m:r>
+          </m:e>
+          <m:sup>
+            <m:r>
+              <w:rPr>
+                <w:rFonts w:ascii="Cambria Math" w:eastAsiaTheme="minorEastAsia" w:hAnsi="Cambria Math"/>
+              </w:rPr>
+              <m:t>N</m:t>
+            </m:r>
+          </m:sup>
+        </m:sSup>
+      </m:oMath>
+      <w:r>
+        <w:rPr>
+          <w:rFonts w:eastAsiaTheme="minorEastAsia"/>
+        </w:rPr>
+        <w:t xml:space="preserve"> –</w:t>
+      </w:r>
+      <m:oMath>
+        <m:sSup>
+          <m:sSupPr>
+            <m:ctrlPr>
+              <w:rPr>
+                <w:rFonts w:ascii="Cambria Math" w:eastAsiaTheme="minorEastAsia" w:hAnsi="Cambria Math"/>
+                <w:i/>
+              </w:rPr>
+            </m:ctrlPr>
+          </m:sSupPr>
+          <m:e>
+            <m:r>
+              <m:rPr>
+                <m:sty m:val="p"/>
+              </m:rPr>
+              <w:rPr>
+                <w:rFonts w:ascii="Cambria Math" w:eastAsiaTheme="minorEastAsia" w:hAnsi="Cambria Math"/>
+              </w:rPr>
+              <m:t>{|</m:t>
+            </m:r>
+            <m:r>
+              <w:rPr>
+                <w:rFonts w:ascii="Cambria Math" w:eastAsiaTheme="minorEastAsia" w:hAnsi="Cambria Math"/>
+              </w:rPr>
+              <m:t>0&gt;</m:t>
+            </m:r>
+            <m:r>
+              <m:rPr>
+                <m:sty m:val="p"/>
+              </m:rPr>
+              <w:rPr>
+                <w:rFonts w:ascii="Cambria Math" w:eastAsiaTheme="minorEastAsia" w:hAnsi="Cambria Math"/>
+              </w:rPr>
+              <m:t>}</m:t>
+            </m:r>
+          </m:e>
+          <m:sup>
+            <m:r>
+              <w:rPr>
+                <w:rFonts w:ascii="Cambria Math" w:eastAsiaTheme="minorEastAsia" w:hAnsi="Cambria Math"/>
+              </w:rPr>
+              <m:t>N</m:t>
+            </m:r>
+          </m:sup>
+        </m:sSup>
+      </m:oMath>
+      <w:r>
+        <w:rPr>
+          <w:rFonts w:eastAsiaTheme="minorEastAsia"/>
+        </w:rPr>
+        <w:t xml:space="preserve"> </w:t>
+      </w:r>
+      <w:r>
+        <w:rPr>
+          <w:rFonts w:eastAsiaTheme="minorEastAsia"/>
+        </w:rPr>
+        <w:t>,</w:t>
+      </w:r>
+      <w:r>
+        <w:rPr>
+          <w:rFonts w:eastAsiaTheme="minorEastAsia"/>
+        </w:rPr>
+        <w:t xml:space="preserve"> </w:t>
+      </w:r>
+    </w:p>
+    <w:p>
+      <w:pPr>
+        <w:pStyle w:val="ListParagraph"/>
+        <w:ind w:left="768" w:firstLine="672"/>
+        <w:rPr>
+          <w:rFonts w:eastAsiaTheme="minorEastAsia"/>
+        </w:rPr>
+      </w:pPr>
+      <w:r>
+        <w:rPr>
+          <w:rFonts w:eastAsiaTheme="minorEastAsia"/>
+        </w:rPr>
+        <w:t>y</w:t>
+      </w:r>
+      <w:r>
+        <w:rPr>
+          <w:rFonts w:eastAsiaTheme="minorEastAsia"/>
+        </w:rPr>
+        <w:t xml:space="preserve">0 …. </w:t>
+      </w:r>
+      <w:r>
+        <w:rPr>
+          <w:rFonts w:eastAsiaTheme="minorEastAsia"/>
+        </w:rPr>
+        <w:t>y</w:t>
+      </w:r>
+      <w:r>
+        <w:rPr>
+          <w:rFonts w:eastAsiaTheme="minorEastAsia"/>
+        </w:rPr>
+        <w:t>M</w:t>
+      </w:r>
+      <w:r>
+        <w:rPr>
+          <w:rFonts w:eastAsiaTheme="minorEastAsia"/>
+        </w:rPr>
+        <w:t>-1</w:t>
+      </w:r>
+      <w:r>
+        <w:rPr>
+          <w:rFonts w:eastAsiaTheme="minorEastAsia"/>
+        </w:rPr>
+        <w:t xml:space="preserve"> </w:t>
+      </w:r>
+      <m:oMath>
+        <m:r>
+          <w:rPr>
+            <w:rFonts w:ascii="Cambria Math" w:eastAsiaTheme="minorEastAsia" w:hAnsi="Cambria Math"/>
+          </w:rPr>
+          <m:t>∈</m:t>
+        </m:r>
+      </m:oMath>
+      <w:r>
+        <w:rPr>
+          <w:rFonts w:eastAsiaTheme="minorEastAsia"/>
+        </w:rPr>
+        <w:t xml:space="preserve"> </w:t>
+      </w:r>
+      <m:oMath>
+        <m:sSup>
+          <m:sSupPr>
+            <m:ctrlPr>
+              <w:rPr>
+                <w:rFonts w:ascii="Cambria Math" w:eastAsiaTheme="minorEastAsia" w:hAnsi="Cambria Math"/>
+                <w:i/>
+              </w:rPr>
+            </m:ctrlPr>
+          </m:sSupPr>
+          <m:e>
+            <m:r>
+              <m:rPr>
+                <m:sty m:val="p"/>
+              </m:rPr>
+              <w:rPr>
+                <w:rFonts w:ascii="Cambria Math" w:eastAsiaTheme="minorEastAsia" w:hAnsi="Cambria Math"/>
+              </w:rPr>
+              <m:t>{</m:t>
+            </m:r>
+            <m:d>
+              <m:dPr>
+                <m:begChr m:val="|"/>
+                <m:endChr m:val="|"/>
+                <m:ctrlPr>
+                  <w:rPr>
+                    <w:rFonts w:ascii="Cambria Math" w:eastAsiaTheme="minorEastAsia" w:hAnsi="Cambria Math"/>
+                  </w:rPr>
+                </m:ctrlPr>
+              </m:dPr>
+              <m:e>
+                <m:r>
+                  <m:rPr>
+                    <m:sty m:val="p"/>
+                  </m:rPr>
+                  <w:rPr>
+                    <w:rFonts w:ascii="Cambria Math" w:eastAsiaTheme="minorEastAsia" w:hAnsi="Cambria Math"/>
+                  </w:rPr>
+                  <m:t xml:space="preserve">0&gt; </m:t>
+                </m:r>
+                <m:nary>
+                  <m:naryPr>
+                    <m:chr m:val="⋁"/>
+                    <m:subHide m:val="1"/>
+                    <m:supHide m:val="1"/>
+                    <m:ctrlPr>
+                      <w:rPr>
+                        <w:rFonts w:ascii="Cambria Math" w:eastAsiaTheme="minorEastAsia" w:hAnsi="Cambria Math"/>
+                        <w:i/>
+                      </w:rPr>
+                    </m:ctrlPr>
+                  </m:naryPr>
+                  <m:sub/>
+                  <m:sup/>
+                  <m:e>
+                    <m:r>
+                      <m:rPr>
+                        <m:sty m:val="p"/>
+                      </m:rPr>
+                      <w:rPr>
+                        <w:rFonts w:ascii="Cambria Math" w:eastAsiaTheme="minorEastAsia" w:hAnsi="Cambria Math"/>
+                      </w:rPr>
+                      <m:t>|1&gt;</m:t>
+                    </m:r>
+                  </m:e>
+                </m:nary>
+              </m:e>
+            </m:d>
+            <m:r>
+              <m:rPr>
+                <m:sty m:val="p"/>
+              </m:rPr>
+              <w:rPr>
+                <w:rFonts w:ascii="Cambria Math" w:eastAsiaTheme="minorEastAsia" w:hAnsi="Cambria Math"/>
+              </w:rPr>
+              <m:t>}</m:t>
+            </m:r>
+          </m:e>
+          <m:sup>
+            <m:r>
+              <w:rPr>
+                <w:rFonts w:ascii="Cambria Math" w:eastAsiaTheme="minorEastAsia" w:hAnsi="Cambria Math"/>
+              </w:rPr>
+              <m:t>M</m:t>
+            </m:r>
+          </m:sup>
+        </m:sSup>
+      </m:oMath>
+      <w:r>
+        <w:rPr>
+          <w:rFonts w:eastAsiaTheme="minorEastAsia"/>
+        </w:rPr>
+        <w:t>–</w:t>
+      </w:r>
+      <m:oMath>
+        <m:sSup>
+          <m:sSupPr>
+            <m:ctrlPr>
+              <w:rPr>
+                <w:rFonts w:ascii="Cambria Math" w:eastAsiaTheme="minorEastAsia" w:hAnsi="Cambria Math"/>
+                <w:i/>
+              </w:rPr>
+            </m:ctrlPr>
+          </m:sSupPr>
+          <m:e>
+            <m:r>
+              <m:rPr>
+                <m:sty m:val="p"/>
+              </m:rPr>
+              <w:rPr>
+                <w:rFonts w:ascii="Cambria Math" w:eastAsiaTheme="minorEastAsia" w:hAnsi="Cambria Math"/>
+              </w:rPr>
+              <m:t>{|</m:t>
+            </m:r>
+            <m:r>
+              <w:rPr>
+                <w:rFonts w:ascii="Cambria Math" w:eastAsiaTheme="minorEastAsia" w:hAnsi="Cambria Math"/>
+              </w:rPr>
+              <m:t>0&gt;</m:t>
+            </m:r>
+            <m:r>
+              <m:rPr>
+                <m:sty m:val="p"/>
+              </m:rPr>
+              <w:rPr>
+                <w:rFonts w:ascii="Cambria Math" w:eastAsiaTheme="minorEastAsia" w:hAnsi="Cambria Math"/>
+              </w:rPr>
+              <m:t>}</m:t>
+            </m:r>
+          </m:e>
+          <m:sup>
+            <m:r>
+              <w:rPr>
+                <w:rFonts w:ascii="Cambria Math" w:eastAsiaTheme="minorEastAsia" w:hAnsi="Cambria Math"/>
+              </w:rPr>
+              <m:t>M</m:t>
+            </m:r>
+          </m:sup>
+        </m:sSup>
+      </m:oMath>
+      <w:r>
+        <w:rPr>
+          <w:rFonts w:eastAsiaTheme="minorEastAsia"/>
+        </w:rPr>
+        <w:t xml:space="preserve">  </w:t>
+      </w:r>
+      <w:r>
+        <w:rPr>
+          <w:rFonts w:eastAsiaTheme="minorEastAsia"/>
+        </w:rPr>
+        <w:t xml:space="preserve"> </w:t>
+      </w:r>
+    </w:p>
+    <w:p>
+      <w:pPr>
+        <w:pStyle w:val="ListParagraph"/>
+        <w:ind w:left="768" w:firstLine="672"/>
+        <w:rPr>
+          <w:rFonts w:eastAsiaTheme="minorEastAsia"/>
+        </w:rPr>
+      </w:pPr>
+      <w:proofErr w:type="gramStart"/>
+      <w:r>
+        <w:rPr>
+          <w:rFonts w:eastAsiaTheme="minorEastAsia"/>
+        </w:rPr>
+        <w:t>Where</w:t>
+      </w:r>
+      <w:proofErr w:type="gramEnd"/>
+      <w:r>
+        <w:rPr>
+          <w:rFonts w:eastAsiaTheme="minorEastAsia"/>
+        </w:rPr>
+        <w:t xml:space="preserve"> </w:t>
+      </w:r>
+    </w:p>
+    <w:p>
+      <w:pPr>
+        <w:pStyle w:val="ListParagraph"/>
+        <w:ind w:left="768"/>
+        <w:rPr>
+          <w:rFonts w:eastAsiaTheme="minorEastAsia"/>
+        </w:rPr>
+      </w:pPr>
+      <w:r>
+        <w:rPr>
+          <w:rFonts w:eastAsiaTheme="minorEastAsia"/>
+        </w:rPr>
+        <w:t xml:space="preserve">Operation: </w:t>
+      </w:r>
+    </w:p>
+    <w:p>
+      <w:pPr>
+        <w:pStyle w:val="ListParagraph"/>
+        <w:ind w:left="768" w:firstLine="672"/>
+        <w:rPr>
+          <w:rFonts w:eastAsiaTheme="minorEastAsia"/>
+        </w:rPr>
+      </w:pPr>
+      <w:r>
+        <w:rPr>
+          <w:rFonts w:eastAsiaTheme="minorEastAsia"/>
+        </w:rPr>
+        <w:t>QFT(x0, ..., x</w:t>
+      </w:r>
+      <w:r>
+        <w:rPr>
+          <w:rFonts w:eastAsiaTheme="minorEastAsia"/>
+        </w:rPr>
+        <w:t>N</w:t>
+      </w:r>
+      <w:r>
+        <w:rPr>
+          <w:rFonts w:eastAsiaTheme="minorEastAsia"/>
+        </w:rPr>
+        <w:t>-1)</w:t>
+      </w:r>
+      <w:r>
+        <w:rPr>
+          <w:rFonts w:eastAsiaTheme="minorEastAsia"/>
+        </w:rPr>
+        <w:t xml:space="preserve"> </w:t>
+      </w:r>
+    </w:p>
+    <w:p>
+      <w:pPr>
+        <w:pStyle w:val="ListParagraph"/>
+        <w:ind w:left="768" w:firstLine="672"/>
+        <w:rPr>
+          <w:rFonts w:eastAsiaTheme="minorEastAsia"/>
+        </w:rPr>
+      </w:pPr>
+      <w:r>
+        <w:rPr>
+          <w:rFonts w:eastAsiaTheme="minorEastAsia"/>
+        </w:rPr>
+        <w:t>QFT(</w:t>
+      </w:r>
+      <w:r>
+        <w:rPr>
+          <w:rFonts w:eastAsiaTheme="minorEastAsia"/>
+        </w:rPr>
+        <w:t>y</w:t>
+      </w:r>
+      <w:r>
+        <w:rPr>
+          <w:rFonts w:eastAsiaTheme="minorEastAsia"/>
+        </w:rPr>
+        <w:t xml:space="preserve">0, ..., </w:t>
+      </w:r>
+      <w:r>
+        <w:rPr>
+          <w:rFonts w:eastAsiaTheme="minorEastAsia"/>
+        </w:rPr>
+        <w:t>yN</w:t>
+      </w:r>
+      <w:r>
+        <w:rPr>
+          <w:rFonts w:eastAsiaTheme="minorEastAsia"/>
+        </w:rPr>
+        <w:t>-1)</w:t>
+      </w:r>
+    </w:p>
+    <w:p>
+      <w:pPr>
+        <w:pStyle w:val="ListParagraph"/>
+        <w:ind w:left="768"/>
+        <w:rPr>
+          <w:rFonts w:eastAsiaTheme="minorEastAsia"/>
+        </w:rPr>
+      </w:pPr>
+      <w:r>
+        <w:rPr>
+          <w:rFonts w:eastAsiaTheme="minorEastAsia"/>
+        </w:rPr>
+        <w:t xml:space="preserve">Output: </w:t>
+      </w:r>
+    </w:p>
+    <w:p>
+      <w:pPr>
+        <w:pStyle w:val="ListParagraph"/>
+        <w:ind w:left="768" w:firstLine="672"/>
+        <w:rPr>
+          <w:rFonts w:eastAsiaTheme="minorEastAsia"/>
+        </w:rPr>
+      </w:pPr>
+      <w:proofErr w:type="spellStart"/>
+      <w:r>
+        <w:rPr>
+          <w:rFonts w:eastAsiaTheme="minorEastAsia"/>
+        </w:rPr>
+        <w:t>assert</w:t>
+      </w:r>
+      <w:r>
+        <w:rPr>
+          <w:rFonts w:eastAsiaTheme="minorEastAsia"/>
+        </w:rPr>
+        <w:t>True</w:t>
+      </w:r>
+      <w:proofErr w:type="spellEnd"/>
+      <w:r>
+        <w:rPr>
+          <w:rFonts w:eastAsiaTheme="minorEastAsia"/>
+        </w:rPr>
+        <w:t>(</w:t>
+      </w:r>
+      <w:proofErr w:type="spellStart"/>
+      <w:r>
+        <w:rPr>
+          <w:rFonts w:eastAsiaTheme="minorEastAsia"/>
+        </w:rPr>
+        <w:t>estimatePhase</w:t>
+      </w:r>
+      <w:proofErr w:type="spellEnd"/>
+      <w:r>
+        <w:rPr>
+          <w:rFonts w:eastAsiaTheme="minorEastAsia"/>
+        </w:rPr>
+        <w:t>(</w:t>
+      </w:r>
+      <w:r>
+        <w:rPr>
+          <w:rFonts w:eastAsiaTheme="minorEastAsia"/>
+        </w:rPr>
+        <w:t>x</w:t>
+      </w:r>
+      <w:r>
+        <w:rPr>
+          <w:rFonts w:eastAsiaTheme="minorEastAsia"/>
+        </w:rPr>
+        <w:t>N</w:t>
+      </w:r>
+      <w:r>
+        <w:rPr>
+          <w:rFonts w:eastAsiaTheme="minorEastAsia"/>
+        </w:rPr>
+        <w:t>-1)</w:t>
+      </w:r>
+      <w:r>
+        <w:rPr>
+          <w:rFonts w:eastAsiaTheme="minorEastAsia"/>
+        </w:rPr>
+        <w:t xml:space="preserve"> &gt;</w:t>
+      </w:r>
+      <w:r>
+        <w:rPr>
+          <w:rFonts w:eastAsiaTheme="minorEastAsia"/>
+        </w:rPr>
+        <w:t xml:space="preserve"> </w:t>
+      </w:r>
+      <w:proofErr w:type="spellStart"/>
+      <w:r>
+        <w:rPr>
+          <w:rFonts w:eastAsiaTheme="minorEastAsia"/>
+        </w:rPr>
+        <w:t>estimatePhase</w:t>
+      </w:r>
+      <w:proofErr w:type="spellEnd"/>
+      <w:r>
+        <w:rPr>
+          <w:rFonts w:eastAsiaTheme="minorEastAsia"/>
+        </w:rPr>
+        <w:t>(yN</w:t>
+      </w:r>
+      <w:r>
+        <w:rPr>
+          <w:rFonts w:eastAsiaTheme="minorEastAsia"/>
+        </w:rPr>
+        <w:t>-1)</w:t>
+      </w:r>
+      <w:r>
+        <w:rPr>
+          <w:rFonts w:eastAsiaTheme="minorEastAsia"/>
+        </w:rPr>
+        <w:t>)</w:t>
+      </w:r>
+    </w:p>
+    <w:p>
+      <w:pPr>
+        <w:ind w:firstLine="408"/>
+        <w:rPr>
+          <w:rFonts w:eastAsiaTheme="minorEastAsia"/>
+        </w:rPr>
+      </w:pPr>
+      <w:r>
+        <w:rPr>
+          <w:rFonts w:eastAsiaTheme="minorEastAsia"/>
+        </w:rPr>
+        <w:t>(</w:t>
+      </w:r>
+      <w:proofErr w:type="gramStart"/>
+      <w:r>
+        <w:rPr>
+          <w:rFonts w:eastAsiaTheme="minorEastAsia"/>
+        </w:rPr>
+        <w:t>if</w:t>
+      </w:r>
+      <w:proofErr w:type="gramEnd"/>
+      <w:r>
+        <w:rPr>
+          <w:rFonts w:eastAsiaTheme="minorEastAsia"/>
+        </w:rPr>
+        <w:t xml:space="preserve"> max value and different lengths, higher length last qubit should be bigger value)</w:t>
+      </w:r>
+    </w:p>
+    <w:p>
+      <w:pPr>
+        <w:ind w:firstLine="408"/>
+        <w:rPr>
+          <w:rFonts w:eastAsiaTheme="minorEastAsia"/>
+        </w:rPr>
+      </w:pPr>
+      <w:r>
+        <w:rPr>
+          <w:rFonts w:eastAsiaTheme="minorEastAsia"/>
+        </w:rPr>
+        <w:t>7.</w:t>
+      </w:r>
+    </w:p>
+    <w:p>
+      <w:pPr>
+        <w:ind w:firstLine="408"/>
+        <w:rPr>
+          <w:rFonts w:eastAsiaTheme="minorEastAsia"/>
+        </w:rPr>
+      </w:pPr>
+      <w:r>
+        <w:rPr>
+          <w:rFonts w:eastAsiaTheme="minorEastAsia"/>
+        </w:rPr>
+        <w:t>(</w:t>
+      </w:r>
+      <w:proofErr w:type="gramStart"/>
+      <w:r>
+        <w:rPr>
+          <w:rFonts w:eastAsiaTheme="minorEastAsia"/>
+        </w:rPr>
+        <w:t>if</w:t>
+      </w:r>
+      <w:proofErr w:type="gramEnd"/>
+      <w:r>
+        <w:rPr>
+          <w:rFonts w:eastAsiaTheme="minorEastAsia"/>
+        </w:rPr>
+        <w:t xml:space="preserve"> T MOD N-1</w:t>
+      </w:r>
+      <w:r>
+        <w:rPr>
+          <w:rFonts w:eastAsiaTheme="minorEastAsia"/>
+        </w:rPr>
+        <w:t xml:space="preserve"> for a qubit == 0, set the phase should be 0</w:t>
+      </w:r>
+      <w:r>
+        <w:rPr>
+          <w:rFonts w:eastAsiaTheme="minorEastAsia"/>
+        </w:rPr>
+        <w:t>)</w:t>
+      </w:r>
+    </w:p>
     <w:sectPr>
       <w:pgSz w:w="11906" w:h="16838"/>
       <w:pgMar w:top="1440" w:right="1440" w:bottom="1440" w:left="1440" w:header="708" w:footer="708" w:gutter="0"/>
@@ -1483,6 +4194,7 @@
     <w:lsdException w:name="HTML Sample" w:semiHidden="1" w:unhideWhenUsed="1"/>
     <w:lsdException w:name="HTML Typewriter" w:semiHidden="1" w:unhideWhenUsed="1"/>
     <w:lsdException w:name="HTML Variable" w:semiHidden="1" w:unhideWhenUsed="1"/>
+    <w:lsdException w:name="Normal Table" w:semiHidden="1" w:unhideWhenUsed="1"/>
     <w:lsdException w:name="annotation subject" w:semiHidden="1" w:unhideWhenUsed="1"/>
     <w:lsdException w:name="No List" w:semiHidden="1" w:unhideWhenUsed="1"/>
     <w:lsdException w:name="Outline List 1" w:semiHidden="1" w:unhideWhenUsed="1"/>
@@ -1529,8 +4241,10 @@
     <w:lsdException w:name="Table Subtle 2" w:semiHidden="1" w:unhideWhenUsed="1"/>
     <w:lsdException w:name="Table Web 1" w:semiHidden="1" w:unhideWhenUsed="1"/>
     <w:lsdException w:name="Table Web 2" w:semiHidden="1" w:unhideWhenUsed="1"/>
+    <w:lsdException w:name="Table Web 3" w:semiHidden="1" w:unhideWhenUsed="1"/>
     <w:lsdException w:name="Balloon Text" w:semiHidden="1" w:unhideWhenUsed="1"/>
     <w:lsdException w:name="Table Grid" w:uiPriority="39"/>
+    <w:lsdException w:name="Table Theme" w:semiHidden="1" w:unhideWhenUsed="1"/>
     <w:lsdException w:name="Placeholder Text" w:semiHidden="1"/>
     <w:lsdException w:name="No Spacing" w:uiPriority="1" w:qFormat="1"/>
     <w:lsdException w:name="Light Shading" w:uiPriority="60"/>
@@ -1794,6 +4508,16 @@
       <w:ind w:left="720"/>
       <w:contextualSpacing/>
     </w:pPr>
+  </w:style>
+  <w:style w:type="character" w:styleId="PlaceholderText">
+    <w:name w:val="Placeholder Text"/>
+    <w:basedOn w:val="DefaultParagraphFont"/>
+    <w:uiPriority w:val="99"/>
+    <w:semiHidden/>
+    <w:rsid w:val="00D319B5"/>
+    <w:rPr>
+      <w:color w:val="808080"/>
+    </w:rPr>
   </w:style>
 </w:styles>
 </file>

</xml_diff>

<commit_message>
added properties for QPE
</commit_message>
<xml_diff>
--- a/Quantum Fourier Transform/QFT Properties.docx
+++ b/Quantum Fourier Transform/QFT Properties.docx
@@ -328,15 +328,7 @@
                     <w:sz w:val="32"/>
                     <w:szCs w:val="32"/>
                   </w:rPr>
-                  <m:t>n</m:t>
-                </m:r>
-                <m:r>
-                  <w:rPr>
-                    <w:rFonts w:ascii="Cambria Math" w:eastAsiaTheme="minorEastAsia" w:hAnsi="Cambria Math"/>
-                    <w:sz w:val="32"/>
-                    <w:szCs w:val="32"/>
-                  </w:rPr>
-                  <m:t>-1</m:t>
+                  <m:t>n-1</m:t>
                 </m:r>
               </m:sup>
             </m:sSup>
@@ -488,15 +480,7 @@
                         <w:sz w:val="32"/>
                         <w:szCs w:val="32"/>
                       </w:rPr>
-                      <m:t>1</m:t>
-                    </m:r>
-                    <m:r>
-                      <w:rPr>
-                        <w:rFonts w:ascii="Cambria Math" w:eastAsiaTheme="minorEastAsia" w:hAnsi="Cambria Math"/>
-                        <w:sz w:val="32"/>
-                        <w:szCs w:val="32"/>
-                      </w:rPr>
-                      <m:t>-1</m:t>
+                      <m:t>1-1</m:t>
                     </m:r>
                   </m:sup>
                 </m:sSup>
@@ -654,15 +638,7 @@
                         <w:sz w:val="32"/>
                         <w:szCs w:val="32"/>
                       </w:rPr>
-                      <m:t>2</m:t>
-                    </m:r>
-                    <m:r>
-                      <w:rPr>
-                        <w:rFonts w:ascii="Cambria Math" w:eastAsiaTheme="minorEastAsia" w:hAnsi="Cambria Math"/>
-                        <w:sz w:val="32"/>
-                        <w:szCs w:val="32"/>
-                      </w:rPr>
-                      <m:t>-1</m:t>
+                      <m:t>2-1</m:t>
                     </m:r>
                   </m:sup>
                 </m:sSup>
@@ -804,15 +780,7 @@
                         <w:sz w:val="32"/>
                         <w:szCs w:val="32"/>
                       </w:rPr>
-                      <m:t>3</m:t>
-                    </m:r>
-                    <m:r>
-                      <w:rPr>
-                        <w:rFonts w:ascii="Cambria Math" w:eastAsiaTheme="minorEastAsia" w:hAnsi="Cambria Math"/>
-                        <w:sz w:val="32"/>
-                        <w:szCs w:val="32"/>
-                      </w:rPr>
-                      <m:t>-1</m:t>
+                      <m:t>3-1</m:t>
                     </m:r>
                   </m:sup>
                 </m:sSup>
@@ -970,15 +938,7 @@
                         <w:sz w:val="32"/>
                         <w:szCs w:val="32"/>
                       </w:rPr>
-                      <m:t>4</m:t>
-                    </m:r>
-                    <m:r>
-                      <w:rPr>
-                        <w:rFonts w:ascii="Cambria Math" w:eastAsiaTheme="minorEastAsia" w:hAnsi="Cambria Math"/>
-                        <w:sz w:val="32"/>
-                        <w:szCs w:val="32"/>
-                      </w:rPr>
-                      <m:t>-1</m:t>
+                      <m:t>4-1</m:t>
                     </m:r>
                   </m:sup>
                 </m:sSup>
@@ -1150,15 +1110,7 @@
                         <w:sz w:val="32"/>
                         <w:szCs w:val="32"/>
                       </w:rPr>
-                      <m:t>n</m:t>
-                    </m:r>
-                    <m:r>
-                      <w:rPr>
-                        <w:rFonts w:ascii="Cambria Math" w:eastAsiaTheme="minorEastAsia" w:hAnsi="Cambria Math"/>
-                        <w:sz w:val="32"/>
-                        <w:szCs w:val="32"/>
-                      </w:rPr>
-                      <m:t>-1</m:t>
+                      <m:t>n-1</m:t>
                     </m:r>
                   </m:sup>
                 </m:sSup>
@@ -1324,22 +1276,22 @@
     <w:p>
       <w:pPr>
         <w:pStyle w:val="ListParagraph"/>
-        <w:ind w:left="768" w:firstLine="672"/>
-        <w:rPr>
-          <w:rFonts w:eastAsiaTheme="minorEastAsia"/>
-        </w:rPr>
-      </w:pPr>
-      <w:r>
-        <w:rPr>
-          <w:rFonts w:eastAsiaTheme="minorEastAsia"/>
-        </w:rPr>
-        <w:t>Vector of qubits x0 …. xn-1</w:t>
-      </w:r>
-      <w:r>
-        <w:rPr>
-          <w:rFonts w:eastAsiaTheme="minorEastAsia"/>
-        </w:rPr>
-        <w:t xml:space="preserve"> </w:t>
+        <w:ind w:left="768"/>
+        <w:rPr>
+          <w:rFonts w:eastAsiaTheme="minorEastAsia"/>
+        </w:rPr>
+      </w:pPr>
+      <w:r>
+        <w:rPr>
+          <w:rFonts w:eastAsiaTheme="minorEastAsia"/>
+        </w:rPr>
+        <w:tab/>
+      </w:r>
+      <w:r>
+        <w:rPr>
+          <w:rFonts w:eastAsiaTheme="minorEastAsia"/>
+        </w:rPr>
+        <w:t>Qubit amount for estimation 1 : n</w:t>
       </w:r>
     </w:p>
     <w:p>
@@ -1354,6 +1306,72 @@
         <w:rPr>
           <w:rFonts w:eastAsiaTheme="minorEastAsia"/>
         </w:rPr>
+        <w:tab/>
+        <w:t xml:space="preserve">Qubit amount for estimation 2 : m </w:t>
+      </w:r>
+    </w:p>
+    <w:p>
+      <w:pPr>
+        <w:pStyle w:val="ListParagraph"/>
+        <w:ind w:left="768"/>
+        <w:rPr>
+          <w:rFonts w:eastAsiaTheme="minorEastAsia"/>
+        </w:rPr>
+      </w:pPr>
+      <w:r>
+        <w:rPr>
+          <w:rFonts w:eastAsiaTheme="minorEastAsia"/>
+        </w:rPr>
+        <w:t xml:space="preserve"> </w:t>
+      </w:r>
+      <w:r>
+        <w:rPr>
+          <w:rFonts w:eastAsiaTheme="minorEastAsia"/>
+        </w:rPr>
+        <w:tab/>
+        <w:t>m &gt; n</w:t>
+      </w:r>
+    </w:p>
+    <w:p>
+      <w:pPr>
+        <w:pStyle w:val="ListParagraph"/>
+        <w:ind w:left="768"/>
+        <w:rPr>
+          <w:rFonts w:eastAsiaTheme="minorEastAsia"/>
+        </w:rPr>
+      </w:pPr>
+      <w:r>
+        <w:rPr>
+          <w:rFonts w:eastAsiaTheme="minorEastAsia"/>
+        </w:rPr>
+        <w:tab/>
+        <w:t>Randomly selected angle between 2pi and 0</w:t>
+      </w:r>
+      <w:r>
+        <w:rPr>
+          <w:rFonts w:eastAsiaTheme="minorEastAsia"/>
+        </w:rPr>
+        <w:t xml:space="preserve"> </w:t>
+      </w:r>
+      <w:r>
+        <w:rPr>
+          <w:rFonts w:eastAsiaTheme="minorEastAsia"/>
+        </w:rPr>
+        <w:t>: theta</w:t>
+      </w:r>
+    </w:p>
+    <w:p>
+      <w:pPr>
+        <w:pStyle w:val="ListParagraph"/>
+        <w:ind w:left="768"/>
+        <w:rPr>
+          <w:rFonts w:eastAsiaTheme="minorEastAsia"/>
+        </w:rPr>
+      </w:pPr>
+      <w:r>
+        <w:rPr>
+          <w:rFonts w:eastAsiaTheme="minorEastAsia"/>
+        </w:rPr>
         <w:t xml:space="preserve">Operation: </w:t>
       </w:r>
     </w:p>
@@ -1365,20 +1383,139 @@
           <w:rFonts w:eastAsiaTheme="minorEastAsia"/>
         </w:rPr>
       </w:pPr>
+      <w:r>
+        <w:rPr>
+          <w:rFonts w:eastAsiaTheme="minorEastAsia"/>
+        </w:rPr>
+        <w:t>QPE</w:t>
+      </w:r>
+      <w:r>
+        <w:rPr>
+          <w:rFonts w:eastAsiaTheme="minorEastAsia"/>
+        </w:rPr>
+        <w:t>(</w:t>
+      </w:r>
+      <w:r>
+        <w:rPr>
+          <w:rFonts w:eastAsiaTheme="minorEastAsia"/>
+        </w:rPr>
+        <w:t>n</w:t>
+      </w:r>
+      <w:r>
+        <w:rPr>
+          <w:rFonts w:eastAsiaTheme="minorEastAsia"/>
+        </w:rPr>
+        <w:t xml:space="preserve">, </w:t>
+      </w:r>
+      <w:r>
+        <w:rPr>
+          <w:rFonts w:eastAsiaTheme="minorEastAsia"/>
+        </w:rPr>
+        <w:t>theta</w:t>
+      </w:r>
+      <w:r>
+        <w:rPr>
+          <w:rFonts w:eastAsiaTheme="minorEastAsia"/>
+        </w:rPr>
+        <w:t>)</w:t>
+      </w:r>
+      <w:r>
+        <w:rPr>
+          <w:rFonts w:eastAsiaTheme="minorEastAsia"/>
+        </w:rPr>
+        <w:t xml:space="preserve"> : </w:t>
+      </w:r>
       <w:proofErr w:type="spellStart"/>
       <w:r>
         <w:rPr>
           <w:rFonts w:eastAsiaTheme="minorEastAsia"/>
         </w:rPr>
-        <w:t>InvQFT</w:t>
+        <w:t>est</w:t>
+      </w:r>
+      <w:r>
+        <w:rPr>
+          <w:rFonts w:eastAsiaTheme="minorEastAsia"/>
+        </w:rPr>
+        <w:t>Theta</w:t>
+      </w:r>
+      <w:r>
+        <w:rPr>
+          <w:rFonts w:eastAsiaTheme="minorEastAsia"/>
+        </w:rPr>
+        <w:t>N</w:t>
       </w:r>
       <w:proofErr w:type="spellEnd"/>
-      <w:r>
-        <w:rPr>
-          <w:rFonts w:eastAsiaTheme="minorEastAsia"/>
-        </w:rPr>
-        <w:t>(QFT(x0, ..., xn-1))</w:t>
-      </w:r>
+    </w:p>
+    <w:p>
+      <w:pPr>
+        <w:pStyle w:val="ListParagraph"/>
+        <w:ind w:left="768" w:firstLine="672"/>
+        <w:rPr>
+          <w:rFonts w:eastAsiaTheme="minorEastAsia"/>
+        </w:rPr>
+      </w:pPr>
+      <w:r>
+        <w:rPr>
+          <w:rFonts w:eastAsiaTheme="minorEastAsia"/>
+        </w:rPr>
+        <w:t>QPE</w:t>
+      </w:r>
+      <w:r>
+        <w:rPr>
+          <w:rFonts w:eastAsiaTheme="minorEastAsia"/>
+        </w:rPr>
+        <w:t>(</w:t>
+      </w:r>
+      <w:r>
+        <w:rPr>
+          <w:rFonts w:eastAsiaTheme="minorEastAsia"/>
+        </w:rPr>
+        <w:t>m</w:t>
+      </w:r>
+      <w:r>
+        <w:rPr>
+          <w:rFonts w:eastAsiaTheme="minorEastAsia"/>
+        </w:rPr>
+        <w:t xml:space="preserve">, </w:t>
+      </w:r>
+      <w:r>
+        <w:rPr>
+          <w:rFonts w:eastAsiaTheme="minorEastAsia"/>
+        </w:rPr>
+        <w:t>theta</w:t>
+      </w:r>
+      <w:r>
+        <w:rPr>
+          <w:rFonts w:eastAsiaTheme="minorEastAsia"/>
+        </w:rPr>
+        <w:t>)</w:t>
+      </w:r>
+      <w:r>
+        <w:rPr>
+          <w:rFonts w:eastAsiaTheme="minorEastAsia"/>
+        </w:rPr>
+        <w:t xml:space="preserve"> </w:t>
+      </w:r>
+      <w:proofErr w:type="spellStart"/>
+      <w:r>
+        <w:rPr>
+          <w:rFonts w:eastAsiaTheme="minorEastAsia"/>
+        </w:rPr>
+        <w:t>est</w:t>
+      </w:r>
+      <w:r>
+        <w:rPr>
+          <w:rFonts w:eastAsiaTheme="minorEastAsia"/>
+        </w:rPr>
+        <w:t>Theta</w:t>
+      </w:r>
+      <w:r>
+        <w:rPr>
+          <w:rFonts w:eastAsiaTheme="minorEastAsia"/>
+        </w:rPr>
+        <w:t>M</w:t>
+      </w:r>
+      <w:proofErr w:type="spellEnd"/>
     </w:p>
     <w:p>
       <w:pPr>
@@ -1408,42 +1545,123 @@
         <w:rPr>
           <w:rFonts w:eastAsiaTheme="minorEastAsia"/>
         </w:rPr>
-        <w:t>assertEqual</w:t>
+        <w:t>assert</w:t>
+      </w:r>
+      <w:r>
+        <w:rPr>
+          <w:rFonts w:eastAsiaTheme="minorEastAsia"/>
+        </w:rPr>
+        <w:t>True</w:t>
       </w:r>
       <w:proofErr w:type="spellEnd"/>
       <w:r>
         <w:rPr>
           <w:rFonts w:eastAsiaTheme="minorEastAsia"/>
         </w:rPr>
-        <w:t>((x0, ..., xn-1), (x'0, ...., x'n-1)</w:t>
-      </w:r>
-    </w:p>
-    <w:p>
-      <w:pPr>
-        <w:ind w:firstLine="408"/>
-        <w:rPr>
-          <w:rFonts w:eastAsiaTheme="minorEastAsia"/>
-        </w:rPr>
-      </w:pPr>
-    </w:p>
-    <w:p>
-      <w:pPr>
-        <w:ind w:firstLine="408"/>
-        <w:rPr>
-          <w:rFonts w:eastAsiaTheme="minorEastAsia"/>
-        </w:rPr>
-      </w:pPr>
-    </w:p>
-    <w:p>
-      <w:pPr>
-        <w:ind w:firstLine="408"/>
-        <w:rPr>
-          <w:rFonts w:eastAsiaTheme="minorEastAsia"/>
-        </w:rPr>
-      </w:pPr>
-    </w:p>
-    <w:p>
-      <w:pPr>
+        <w:t>(</w:t>
+      </w:r>
+      <w:r>
+        <w:rPr>
+          <w:rFonts w:eastAsiaTheme="minorEastAsia"/>
+        </w:rPr>
+        <w:t>abs(</w:t>
+      </w:r>
+      <w:proofErr w:type="spellStart"/>
+      <w:r>
+        <w:rPr>
+          <w:rFonts w:eastAsiaTheme="minorEastAsia"/>
+        </w:rPr>
+        <w:t>estThetaN</w:t>
+      </w:r>
+      <w:proofErr w:type="spellEnd"/>
+      <w:r>
+        <w:rPr>
+          <w:rFonts w:eastAsiaTheme="minorEastAsia"/>
+        </w:rPr>
+        <w:t xml:space="preserve">-theta) &gt; </w:t>
+      </w:r>
+      <w:r>
+        <w:rPr>
+          <w:rFonts w:eastAsiaTheme="minorEastAsia"/>
+        </w:rPr>
+        <w:t>abs(</w:t>
+      </w:r>
+      <w:proofErr w:type="spellStart"/>
+      <w:r>
+        <w:rPr>
+          <w:rFonts w:eastAsiaTheme="minorEastAsia"/>
+        </w:rPr>
+        <w:t>estTheta</w:t>
+      </w:r>
+      <w:r>
+        <w:rPr>
+          <w:rFonts w:eastAsiaTheme="minorEastAsia"/>
+        </w:rPr>
+        <w:t>M</w:t>
+      </w:r>
+      <w:proofErr w:type="spellEnd"/>
+      <w:r>
+        <w:rPr>
+          <w:rFonts w:eastAsiaTheme="minorEastAsia"/>
+        </w:rPr>
+        <w:t>-theta)</w:t>
+      </w:r>
+      <w:r>
+        <w:rPr>
+          <w:rFonts w:eastAsiaTheme="minorEastAsia"/>
+        </w:rPr>
+        <w:t>)</w:t>
+      </w:r>
+      <w:r>
+        <w:rPr>
+          <w:rFonts w:eastAsiaTheme="minorEastAsia"/>
+        </w:rPr>
+        <w:t>)</w:t>
+      </w:r>
+    </w:p>
+    <w:p>
+      <w:pPr>
+        <w:ind w:firstLine="720"/>
+        <w:rPr>
+          <w:rFonts w:eastAsiaTheme="minorEastAsia"/>
+        </w:rPr>
+      </w:pPr>
+      <w:r>
+        <w:rPr>
+          <w:rFonts w:eastAsiaTheme="minorEastAsia"/>
+        </w:rPr>
+        <w:t>(</w:t>
+      </w:r>
+      <w:proofErr w:type="gramStart"/>
+      <w:r>
+        <w:rPr>
+          <w:rFonts w:eastAsiaTheme="minorEastAsia"/>
+        </w:rPr>
+        <w:t>in</w:t>
+      </w:r>
+      <w:proofErr w:type="gramEnd"/>
+      <w:r>
+        <w:rPr>
+          <w:rFonts w:eastAsiaTheme="minorEastAsia"/>
+        </w:rPr>
+        <w:t xml:space="preserve"> words, estimated theta with M qubits, should be closer to</w:t>
+      </w:r>
+      <w:r>
+        <w:rPr>
+          <w:rFonts w:eastAsiaTheme="minorEastAsia"/>
+        </w:rPr>
+        <w:t xml:space="preserve"> estimated theta with N qubits</w:t>
+      </w:r>
+      <w:r>
+        <w:rPr>
+          <w:rFonts w:eastAsiaTheme="minorEastAsia"/>
+        </w:rPr>
+        <w:t xml:space="preserve"> )</w:t>
+      </w:r>
+    </w:p>
+    <w:p>
+      <w:pPr>
+        <w:spacing w:before="240"/>
         <w:rPr>
           <w:rFonts w:eastAsiaTheme="minorEastAsia"/>
         </w:rPr>

</xml_diff>

<commit_message>
changed a qft property that was wrongly changed
</commit_message>
<xml_diff>
--- a/Quantum Fourier Transform/QFT Properties.docx
+++ b/Quantum Fourier Transform/QFT Properties.docx
@@ -1276,22 +1276,16 @@
     <w:p>
       <w:pPr>
         <w:pStyle w:val="ListParagraph"/>
-        <w:ind w:left="768"/>
-        <w:rPr>
-          <w:rFonts w:eastAsiaTheme="minorEastAsia"/>
-        </w:rPr>
-      </w:pPr>
-      <w:r>
-        <w:rPr>
-          <w:rFonts w:eastAsiaTheme="minorEastAsia"/>
-        </w:rPr>
-        <w:tab/>
-      </w:r>
-      <w:r>
-        <w:rPr>
-          <w:rFonts w:eastAsiaTheme="minorEastAsia"/>
-        </w:rPr>
-        <w:t>Qubit amount for estimation 1 : n</w:t>
+        <w:ind w:left="768" w:firstLine="672"/>
+        <w:rPr>
+          <w:rFonts w:eastAsiaTheme="minorEastAsia"/>
+        </w:rPr>
+      </w:pPr>
+      <w:r>
+        <w:rPr>
+          <w:rFonts w:eastAsiaTheme="minorEastAsia"/>
+        </w:rPr>
+        <w:t xml:space="preserve">Vector of qubits x0 …. xn-1 </w:t>
       </w:r>
     </w:p>
     <w:p>
@@ -1306,8 +1300,30 @@
         <w:rPr>
           <w:rFonts w:eastAsiaTheme="minorEastAsia"/>
         </w:rPr>
-        <w:tab/>
-        <w:t xml:space="preserve">Qubit amount for estimation 2 : m </w:t>
+        <w:t xml:space="preserve">Operation: </w:t>
+      </w:r>
+    </w:p>
+    <w:p>
+      <w:pPr>
+        <w:pStyle w:val="ListParagraph"/>
+        <w:ind w:left="768" w:firstLine="672"/>
+        <w:rPr>
+          <w:rFonts w:eastAsiaTheme="minorEastAsia"/>
+        </w:rPr>
+      </w:pPr>
+      <w:proofErr w:type="spellStart"/>
+      <w:r>
+        <w:rPr>
+          <w:rFonts w:eastAsiaTheme="minorEastAsia"/>
+        </w:rPr>
+        <w:t>InvQFT</w:t>
+      </w:r>
+      <w:proofErr w:type="spellEnd"/>
+      <w:r>
+        <w:rPr>
+          <w:rFonts w:eastAsiaTheme="minorEastAsia"/>
+        </w:rPr>
+        <w:t>(QFT(x0, ..., xn-1))</w:t>
       </w:r>
     </w:p>
     <w:p>
@@ -1322,57 +1338,7 @@
         <w:rPr>
           <w:rFonts w:eastAsiaTheme="minorEastAsia"/>
         </w:rPr>
-        <w:t xml:space="preserve"> </w:t>
-      </w:r>
-      <w:r>
-        <w:rPr>
-          <w:rFonts w:eastAsiaTheme="minorEastAsia"/>
-        </w:rPr>
-        <w:tab/>
-        <w:t>m &gt; n</w:t>
-      </w:r>
-    </w:p>
-    <w:p>
-      <w:pPr>
-        <w:pStyle w:val="ListParagraph"/>
-        <w:ind w:left="768"/>
-        <w:rPr>
-          <w:rFonts w:eastAsiaTheme="minorEastAsia"/>
-        </w:rPr>
-      </w:pPr>
-      <w:r>
-        <w:rPr>
-          <w:rFonts w:eastAsiaTheme="minorEastAsia"/>
-        </w:rPr>
-        <w:tab/>
-        <w:t>Randomly selected angle between 2pi and 0</w:t>
-      </w:r>
-      <w:r>
-        <w:rPr>
-          <w:rFonts w:eastAsiaTheme="minorEastAsia"/>
-        </w:rPr>
-        <w:t xml:space="preserve"> </w:t>
-      </w:r>
-      <w:r>
-        <w:rPr>
-          <w:rFonts w:eastAsiaTheme="minorEastAsia"/>
-        </w:rPr>
-        <w:t>: theta</w:t>
-      </w:r>
-    </w:p>
-    <w:p>
-      <w:pPr>
-        <w:pStyle w:val="ListParagraph"/>
-        <w:ind w:left="768"/>
-        <w:rPr>
-          <w:rFonts w:eastAsiaTheme="minorEastAsia"/>
-        </w:rPr>
-      </w:pPr>
-      <w:r>
-        <w:rPr>
-          <w:rFonts w:eastAsiaTheme="minorEastAsia"/>
-        </w:rPr>
-        <w:t xml:space="preserve">Operation: </w:t>
+        <w:t xml:space="preserve">Output: </w:t>
       </w:r>
     </w:p>
     <w:p>
@@ -1383,280 +1349,19 @@
           <w:rFonts w:eastAsiaTheme="minorEastAsia"/>
         </w:rPr>
       </w:pPr>
-      <w:r>
-        <w:rPr>
-          <w:rFonts w:eastAsiaTheme="minorEastAsia"/>
-        </w:rPr>
-        <w:t>QPE</w:t>
-      </w:r>
-      <w:r>
-        <w:rPr>
-          <w:rFonts w:eastAsiaTheme="minorEastAsia"/>
-        </w:rPr>
-        <w:t>(</w:t>
-      </w:r>
-      <w:r>
-        <w:rPr>
-          <w:rFonts w:eastAsiaTheme="minorEastAsia"/>
-        </w:rPr>
-        <w:t>n</w:t>
-      </w:r>
-      <w:r>
-        <w:rPr>
-          <w:rFonts w:eastAsiaTheme="minorEastAsia"/>
-        </w:rPr>
-        <w:t xml:space="preserve">, </w:t>
-      </w:r>
-      <w:r>
-        <w:rPr>
-          <w:rFonts w:eastAsiaTheme="minorEastAsia"/>
-        </w:rPr>
-        <w:t>theta</w:t>
-      </w:r>
-      <w:r>
-        <w:rPr>
-          <w:rFonts w:eastAsiaTheme="minorEastAsia"/>
-        </w:rPr>
-        <w:t>)</w:t>
-      </w:r>
-      <w:r>
-        <w:rPr>
-          <w:rFonts w:eastAsiaTheme="minorEastAsia"/>
-        </w:rPr>
-        <w:t xml:space="preserve"> : </w:t>
-      </w:r>
       <w:proofErr w:type="spellStart"/>
       <w:r>
         <w:rPr>
           <w:rFonts w:eastAsiaTheme="minorEastAsia"/>
         </w:rPr>
-        <w:t>est</w:t>
-      </w:r>
-      <w:r>
-        <w:rPr>
-          <w:rFonts w:eastAsiaTheme="minorEastAsia"/>
-        </w:rPr>
-        <w:t>Theta</w:t>
-      </w:r>
-      <w:r>
-        <w:rPr>
-          <w:rFonts w:eastAsiaTheme="minorEastAsia"/>
-        </w:rPr>
-        <w:t>N</w:t>
+        <w:t>assertEqual</w:t>
       </w:r>
       <w:proofErr w:type="spellEnd"/>
-    </w:p>
-    <w:p>
-      <w:pPr>
-        <w:pStyle w:val="ListParagraph"/>
-        <w:ind w:left="768" w:firstLine="672"/>
-        <w:rPr>
-          <w:rFonts w:eastAsiaTheme="minorEastAsia"/>
-        </w:rPr>
-      </w:pPr>
-      <w:r>
-        <w:rPr>
-          <w:rFonts w:eastAsiaTheme="minorEastAsia"/>
-        </w:rPr>
-        <w:t>QPE</w:t>
-      </w:r>
-      <w:r>
-        <w:rPr>
-          <w:rFonts w:eastAsiaTheme="minorEastAsia"/>
-        </w:rPr>
-        <w:t>(</w:t>
-      </w:r>
-      <w:r>
-        <w:rPr>
-          <w:rFonts w:eastAsiaTheme="minorEastAsia"/>
-        </w:rPr>
-        <w:t>m</w:t>
-      </w:r>
-      <w:r>
-        <w:rPr>
-          <w:rFonts w:eastAsiaTheme="minorEastAsia"/>
-        </w:rPr>
-        <w:t xml:space="preserve">, </w:t>
-      </w:r>
-      <w:r>
-        <w:rPr>
-          <w:rFonts w:eastAsiaTheme="minorEastAsia"/>
-        </w:rPr>
-        <w:t>theta</w:t>
-      </w:r>
-      <w:r>
-        <w:rPr>
-          <w:rFonts w:eastAsiaTheme="minorEastAsia"/>
-        </w:rPr>
-        <w:t>)</w:t>
-      </w:r>
-      <w:r>
-        <w:rPr>
-          <w:rFonts w:eastAsiaTheme="minorEastAsia"/>
-        </w:rPr>
-        <w:t xml:space="preserve"> </w:t>
-      </w:r>
-      <w:proofErr w:type="spellStart"/>
-      <w:r>
-        <w:rPr>
-          <w:rFonts w:eastAsiaTheme="minorEastAsia"/>
-        </w:rPr>
-        <w:t>est</w:t>
-      </w:r>
-      <w:r>
-        <w:rPr>
-          <w:rFonts w:eastAsiaTheme="minorEastAsia"/>
-        </w:rPr>
-        <w:t>Theta</w:t>
-      </w:r>
-      <w:r>
-        <w:rPr>
-          <w:rFonts w:eastAsiaTheme="minorEastAsia"/>
-        </w:rPr>
-        <w:t>M</w:t>
-      </w:r>
-      <w:proofErr w:type="spellEnd"/>
-    </w:p>
-    <w:p>
-      <w:pPr>
-        <w:pStyle w:val="ListParagraph"/>
-        <w:ind w:left="768"/>
-        <w:rPr>
-          <w:rFonts w:eastAsiaTheme="minorEastAsia"/>
-        </w:rPr>
-      </w:pPr>
-      <w:r>
-        <w:rPr>
-          <w:rFonts w:eastAsiaTheme="minorEastAsia"/>
-        </w:rPr>
-        <w:t xml:space="preserve">Output: </w:t>
-      </w:r>
-    </w:p>
-    <w:p>
-      <w:pPr>
-        <w:pStyle w:val="ListParagraph"/>
-        <w:ind w:left="768" w:firstLine="672"/>
-        <w:rPr>
-          <w:rFonts w:eastAsiaTheme="minorEastAsia"/>
-        </w:rPr>
-      </w:pPr>
-      <w:proofErr w:type="spellStart"/>
-      <w:r>
-        <w:rPr>
-          <w:rFonts w:eastAsiaTheme="minorEastAsia"/>
-        </w:rPr>
-        <w:t>assert</w:t>
-      </w:r>
-      <w:r>
-        <w:rPr>
-          <w:rFonts w:eastAsiaTheme="minorEastAsia"/>
-        </w:rPr>
-        <w:t>True</w:t>
-      </w:r>
-      <w:proofErr w:type="spellEnd"/>
-      <w:r>
-        <w:rPr>
-          <w:rFonts w:eastAsiaTheme="minorEastAsia"/>
-        </w:rPr>
-        <w:t>(</w:t>
-      </w:r>
-      <w:r>
-        <w:rPr>
-          <w:rFonts w:eastAsiaTheme="minorEastAsia"/>
-        </w:rPr>
-        <w:t>abs(</w:t>
-      </w:r>
-      <w:proofErr w:type="spellStart"/>
-      <w:r>
-        <w:rPr>
-          <w:rFonts w:eastAsiaTheme="minorEastAsia"/>
-        </w:rPr>
-        <w:t>estThetaN</w:t>
-      </w:r>
-      <w:proofErr w:type="spellEnd"/>
-      <w:r>
-        <w:rPr>
-          <w:rFonts w:eastAsiaTheme="minorEastAsia"/>
-        </w:rPr>
-        <w:t xml:space="preserve">-theta) &gt; </w:t>
-      </w:r>
-      <w:r>
-        <w:rPr>
-          <w:rFonts w:eastAsiaTheme="minorEastAsia"/>
-        </w:rPr>
-        <w:t>abs(</w:t>
-      </w:r>
-      <w:proofErr w:type="spellStart"/>
-      <w:r>
-        <w:rPr>
-          <w:rFonts w:eastAsiaTheme="minorEastAsia"/>
-        </w:rPr>
-        <w:t>estTheta</w:t>
-      </w:r>
-      <w:r>
-        <w:rPr>
-          <w:rFonts w:eastAsiaTheme="minorEastAsia"/>
-        </w:rPr>
-        <w:t>M</w:t>
-      </w:r>
-      <w:proofErr w:type="spellEnd"/>
-      <w:r>
-        <w:rPr>
-          <w:rFonts w:eastAsiaTheme="minorEastAsia"/>
-        </w:rPr>
-        <w:t>-theta)</w:t>
-      </w:r>
-      <w:r>
-        <w:rPr>
-          <w:rFonts w:eastAsiaTheme="minorEastAsia"/>
-        </w:rPr>
-        <w:t>)</w:t>
-      </w:r>
-      <w:r>
-        <w:rPr>
-          <w:rFonts w:eastAsiaTheme="minorEastAsia"/>
-        </w:rPr>
-        <w:t>)</w:t>
-      </w:r>
-    </w:p>
-    <w:p>
-      <w:pPr>
-        <w:ind w:firstLine="720"/>
-        <w:rPr>
-          <w:rFonts w:eastAsiaTheme="minorEastAsia"/>
-        </w:rPr>
-      </w:pPr>
-      <w:r>
-        <w:rPr>
-          <w:rFonts w:eastAsiaTheme="minorEastAsia"/>
-        </w:rPr>
-        <w:t>(</w:t>
-      </w:r>
-      <w:proofErr w:type="gramStart"/>
-      <w:r>
-        <w:rPr>
-          <w:rFonts w:eastAsiaTheme="minorEastAsia"/>
-        </w:rPr>
-        <w:t>in</w:t>
-      </w:r>
-      <w:proofErr w:type="gramEnd"/>
-      <w:r>
-        <w:rPr>
-          <w:rFonts w:eastAsiaTheme="minorEastAsia"/>
-        </w:rPr>
-        <w:t xml:space="preserve"> words, estimated theta with M qubits, should be closer to</w:t>
-      </w:r>
-      <w:r>
-        <w:rPr>
-          <w:rFonts w:eastAsiaTheme="minorEastAsia"/>
-        </w:rPr>
-        <w:t xml:space="preserve"> estimated theta with N qubits</w:t>
-      </w:r>
-      <w:r>
-        <w:rPr>
-          <w:rFonts w:eastAsiaTheme="minorEastAsia"/>
-        </w:rPr>
-        <w:t xml:space="preserve"> )</w:t>
+      <w:r>
+        <w:rPr>
+          <w:rFonts w:eastAsiaTheme="minorEastAsia"/>
+        </w:rPr>
+        <w:t>((x0, ..., xn-1), (x'0, ...., x'n-1)</w:t>
       </w:r>
     </w:p>
     <w:p>
@@ -1664,14 +1369,6 @@
         <w:spacing w:before="240"/>
         <w:rPr>
           <w:rFonts w:eastAsiaTheme="minorEastAsia"/>
-        </w:rPr>
-      </w:pPr>
-    </w:p>
-    <w:p>
-      <w:pPr>
-        <w:spacing w:before="240"/>
-        <w:rPr>
-          <w:rFonts w:eastAsiaTheme="minorEastAsia"/>
           <w:vertAlign w:val="subscript"/>
         </w:rPr>
       </w:pPr>
@@ -1679,7 +1376,6 @@
         <w:rPr>
           <w:rFonts w:eastAsiaTheme="minorEastAsia"/>
         </w:rPr>
-        <w:lastRenderedPageBreak/>
         <w:t xml:space="preserve">         </w:t>
       </w:r>
       <w:r>
@@ -1876,6 +1572,7 @@
         <w:rPr>
           <w:rFonts w:eastAsiaTheme="minorEastAsia"/>
         </w:rPr>
+        <w:lastRenderedPageBreak/>
         <w:t xml:space="preserve">Operation: </w:t>
       </w:r>
     </w:p>
@@ -3445,7 +3142,6 @@
         <w:rPr>
           <w:rFonts w:eastAsiaTheme="minorEastAsia"/>
         </w:rPr>
-        <w:lastRenderedPageBreak/>
         <w:tab/>
       </w:r>
       <w:r>
@@ -3921,6 +3617,7 @@
         <w:rPr>
           <w:rFonts w:eastAsiaTheme="minorEastAsia"/>
         </w:rPr>
+        <w:lastRenderedPageBreak/>
         <w:t>QFT(x0, ..., x</w:t>
       </w:r>
       <w:r>

</xml_diff>